<commit_message>
Added tempbk, fixed pdf conversion, added rest of f&r
</commit_message>
<xml_diff>
--- a/Musk_Inspections/Temp.docx
+++ b/Musk_Inspections/Temp.docx
@@ -149,41 +149,7 @@
             <w14:bevel/>
           </w14:textOutline>
         </w:rPr>
-        <w:t>&lt;</w:t>
-      </w:r>
-      <w:proofErr w:type="spellStart"/>
-      <w:r>
-        <w:rPr>
-          <w:i/>
-          <w:iCs/>
-          <w:sz w:val="18"/>
-          <w:szCs w:val="18"/>
-          <w14:textOutline w14:w="9525" w14:cap="rnd" w14:cmpd="sng" w14:algn="ctr">
-            <w14:solidFill>
-              <w14:srgbClr w14:val="000000"/>
-            </w14:solidFill>
-            <w14:prstDash w14:val="solid"/>
-            <w14:bevel/>
-          </w14:textOutline>
-        </w:rPr>
-        <w:t>report_id</w:t>
-      </w:r>
-      <w:proofErr w:type="spellEnd"/>
-      <w:r>
-        <w:rPr>
-          <w:i/>
-          <w:iCs/>
-          <w:sz w:val="18"/>
-          <w:szCs w:val="18"/>
-          <w14:textOutline w14:w="9525" w14:cap="rnd" w14:cmpd="sng" w14:algn="ctr">
-            <w14:solidFill>
-              <w14:srgbClr w14:val="000000"/>
-            </w14:solidFill>
-            <w14:prstDash w14:val="solid"/>
-            <w14:bevel/>
-          </w14:textOutline>
-        </w:rPr>
-        <w:t>&gt;</w:t>
+        <w:t>&lt;report_id&gt;</w:t>
       </w:r>
     </w:p>
     <w:p>
@@ -273,7 +239,7 @@
     </w:p>
     <w:tbl>
       <w:tblPr>
-        <w:tblStyle w:val="TabelaSimples5"/>
+        <w:tblStyle w:val="PlainTable5"/>
         <w:tblpPr w:leftFromText="180" w:rightFromText="180" w:vertAnchor="text" w:horzAnchor="margin" w:tblpXSpec="center" w:tblpY="303"/>
         <w:tblW w:w="0" w:type="auto"/>
         <w:tblLook w:val="04A0" w:firstRow="1" w:lastRow="0" w:firstColumn="1" w:lastColumn="0" w:noHBand="0" w:noVBand="1"/>
@@ -358,15 +324,7 @@
                 <w:sz w:val="22"/>
                 <w:szCs w:val="22"/>
               </w:rPr>
-              <w:t>by:&lt;</w:t>
-            </w:r>
-            <w:proofErr w:type="spellStart"/>
-            <w:r>
-              <w:rPr>
-                <w:sz w:val="22"/>
-                <w:szCs w:val="22"/>
-              </w:rPr>
-              <w:t>in</w:t>
+              <w:t>by:&lt;in</w:t>
             </w:r>
             <w:r>
               <w:rPr>
@@ -389,7 +347,6 @@
               </w:rPr>
               <w:t>orName</w:t>
             </w:r>
-            <w:proofErr w:type="spellEnd"/>
             <w:r>
               <w:rPr>
                 <w:sz w:val="22"/>
@@ -535,23 +492,7 @@
                 <w:sz w:val="24"/>
                 <w:szCs w:val="24"/>
               </w:rPr>
-              <w:t>&lt;</w:t>
-            </w:r>
-            <w:proofErr w:type="spellStart"/>
-            <w:r>
-              <w:rPr>
-                <w:sz w:val="24"/>
-                <w:szCs w:val="24"/>
-              </w:rPr>
-              <w:t>workArea</w:t>
-            </w:r>
-            <w:proofErr w:type="spellEnd"/>
-            <w:r>
-              <w:rPr>
-                <w:sz w:val="24"/>
-                <w:szCs w:val="24"/>
-              </w:rPr>
-              <w:t>&gt;</w:t>
+              <w:t>&lt;workArea&gt;</w:t>
             </w:r>
           </w:p>
         </w:tc>
@@ -616,7 +557,6 @@
               </w:rPr>
               <w:t>&lt;</w:t>
             </w:r>
-            <w:proofErr w:type="spellStart"/>
             <w:r>
               <w:rPr>
                 <w:sz w:val="28"/>
@@ -624,7 +564,6 @@
               </w:rPr>
               <w:t>supervisorName</w:t>
             </w:r>
-            <w:proofErr w:type="spellEnd"/>
             <w:r>
               <w:rPr>
                 <w:sz w:val="28"/>
@@ -685,23 +624,7 @@
                 <w:sz w:val="24"/>
                 <w:szCs w:val="24"/>
               </w:rPr>
-              <w:t>&lt;</w:t>
-            </w:r>
-            <w:proofErr w:type="spellStart"/>
-            <w:r>
-              <w:rPr>
-                <w:sz w:val="24"/>
-                <w:szCs w:val="24"/>
-              </w:rPr>
-              <w:t>jobDescription</w:t>
-            </w:r>
-            <w:proofErr w:type="spellEnd"/>
-            <w:r>
-              <w:rPr>
-                <w:sz w:val="24"/>
-                <w:szCs w:val="24"/>
-              </w:rPr>
-              <w:t>&gt;</w:t>
+              <w:t>&lt;jobDescription&gt;</w:t>
             </w:r>
           </w:p>
         </w:tc>
@@ -825,7 +748,7 @@
     </w:p>
     <w:tbl>
       <w:tblPr>
-        <w:tblStyle w:val="TabelacomGrelha"/>
+        <w:tblStyle w:val="TableGrid"/>
         <w:tblpPr w:leftFromText="180" w:rightFromText="180" w:vertAnchor="text" w:horzAnchor="page" w:tblpX="1" w:tblpY="-1439"/>
         <w:tblW w:w="11848" w:type="dxa"/>
         <w:tblLayout w:type="fixed"/>
@@ -1174,62 +1097,39 @@
                 <w:sz w:val="22"/>
                 <w:szCs w:val="22"/>
               </w:rPr>
-              <w:t>&lt;up</w:t>
-            </w:r>
-            <w:r>
-              <w:rPr>
-                <w:sz w:val="22"/>
-                <w:szCs w:val="22"/>
-              </w:rPr>
-              <w:t>N</w:t>
-            </w:r>
-            <w:r>
-              <w:rPr>
-                <w:sz w:val="22"/>
-                <w:szCs w:val="22"/>
-              </w:rPr>
-              <w:t>1&gt;</w:t>
-            </w:r>
-          </w:p>
-        </w:tc>
-        <w:sdt>
-          <w:sdtPr>
-            <w:rPr>
-              <w:sz w:val="22"/>
-              <w:szCs w:val="22"/>
-            </w:rPr>
-            <w:id w:val="-1782869518"/>
-            <w14:checkbox>
-              <w14:checked w14:val="0"/>
-              <w14:checkedState w14:val="2612" w14:font="MS Gothic"/>
-              <w14:uncheckedState w14:val="2610" w14:font="MS Gothic"/>
-            </w14:checkbox>
-          </w:sdtPr>
-          <w:sdtEndPr/>
-          <w:sdtContent>
-            <w:tc>
-              <w:tcPr>
-                <w:tcW w:w="1170" w:type="dxa"/>
-              </w:tcPr>
-              <w:p>
-                <w:pPr>
-                  <w:rPr>
-                    <w:sz w:val="22"/>
-                    <w:szCs w:val="22"/>
-                  </w:rPr>
-                </w:pPr>
-                <w:r>
-                  <w:rPr>
-                    <w:rFonts w:ascii="MS Gothic" w:eastAsia="MS Gothic" w:hAnsi="MS Gothic" w:hint="eastAsia"/>
-                    <w:sz w:val="22"/>
-                    <w:szCs w:val="22"/>
-                  </w:rPr>
-                  <w:t>☐</w:t>
-                </w:r>
-              </w:p>
-            </w:tc>
-          </w:sdtContent>
-        </w:sdt>
+              <w:t>&lt;upN1&gt;</w:t>
+            </w:r>
+          </w:p>
+        </w:tc>
+        <w:tc>
+          <w:tcPr>
+            <w:tcW w:w="1170" w:type="dxa"/>
+          </w:tcPr>
+          <w:p>
+            <w:pPr>
+              <w:rPr>
+                <w:sz w:val="22"/>
+                <w:szCs w:val="22"/>
+              </w:rPr>
+            </w:pPr>
+            <w:r>
+              <w:rPr>
+                <w:rFonts w:ascii="MS Gothic" w:eastAsia="MS Gothic" w:hAnsi="MS Gothic" w:hint="eastAsia"/>
+                <w:sz w:val="22"/>
+                <w:szCs w:val="22"/>
+              </w:rPr>
+              <w:t>&lt;</w:t>
+            </w:r>
+            <w:r>
+              <w:rPr>
+                <w:rFonts w:ascii="MS Gothic" w:eastAsia="MS Gothic" w:hAnsi="MS Gothic"/>
+                <w:sz w:val="22"/>
+                <w:szCs w:val="22"/>
+              </w:rPr>
+              <w:t>cb1&gt;</w:t>
+            </w:r>
+          </w:p>
+        </w:tc>
         <w:tc>
           <w:tcPr>
             <w:tcW w:w="4833" w:type="dxa"/>
@@ -1312,10 +1212,52 @@
                 <w:sz w:val="22"/>
                 <w:szCs w:val="22"/>
               </w:rPr>
-              <w:t>&lt;upP</w:t>
-            </w:r>
-            <w:r>
-              <w:rPr>
+              <w:t>&lt;upP2&gt;</w:t>
+            </w:r>
+          </w:p>
+        </w:tc>
+        <w:tc>
+          <w:tcPr>
+            <w:tcW w:w="1620" w:type="dxa"/>
+          </w:tcPr>
+          <w:p>
+            <w:pPr>
+              <w:rPr>
+                <w:sz w:val="22"/>
+                <w:szCs w:val="22"/>
+              </w:rPr>
+            </w:pPr>
+            <w:r>
+              <w:rPr>
+                <w:sz w:val="22"/>
+                <w:szCs w:val="22"/>
+              </w:rPr>
+              <w:t>&lt;upN2&gt;</w:t>
+            </w:r>
+          </w:p>
+        </w:tc>
+        <w:tc>
+          <w:tcPr>
+            <w:tcW w:w="1170" w:type="dxa"/>
+          </w:tcPr>
+          <w:p>
+            <w:pPr>
+              <w:rPr>
+                <w:sz w:val="22"/>
+                <w:szCs w:val="22"/>
+              </w:rPr>
+            </w:pPr>
+            <w:r>
+              <w:rPr>
+                <w:rFonts w:ascii="MS Gothic" w:eastAsia="MS Gothic" w:hAnsi="MS Gothic" w:hint="eastAsia"/>
+                <w:sz w:val="22"/>
+                <w:szCs w:val="22"/>
+              </w:rPr>
+              <w:t>&lt;cb</w:t>
+            </w:r>
+            <w:r>
+              <w:rPr>
+                <w:rFonts w:ascii="MS Gothic" w:eastAsia="MS Gothic" w:hAnsi="MS Gothic"/>
                 <w:sz w:val="22"/>
                 <w:szCs w:val="22"/>
               </w:rPr>
@@ -1323,6 +1265,7 @@
             </w:r>
             <w:r>
               <w:rPr>
+                <w:rFonts w:ascii="MS Gothic" w:eastAsia="MS Gothic" w:hAnsi="MS Gothic" w:hint="eastAsia"/>
                 <w:sz w:val="22"/>
                 <w:szCs w:val="22"/>
               </w:rPr>
@@ -1330,78 +1273,6 @@
             </w:r>
           </w:p>
         </w:tc>
-        <w:tc>
-          <w:tcPr>
-            <w:tcW w:w="1620" w:type="dxa"/>
-          </w:tcPr>
-          <w:p>
-            <w:pPr>
-              <w:rPr>
-                <w:sz w:val="22"/>
-                <w:szCs w:val="22"/>
-              </w:rPr>
-            </w:pPr>
-            <w:r>
-              <w:rPr>
-                <w:sz w:val="22"/>
-                <w:szCs w:val="22"/>
-              </w:rPr>
-              <w:t>&lt;upN</w:t>
-            </w:r>
-            <w:r>
-              <w:rPr>
-                <w:sz w:val="22"/>
-                <w:szCs w:val="22"/>
-              </w:rPr>
-              <w:t>2</w:t>
-            </w:r>
-            <w:r>
-              <w:rPr>
-                <w:sz w:val="22"/>
-                <w:szCs w:val="22"/>
-              </w:rPr>
-              <w:t>&gt;</w:t>
-            </w:r>
-          </w:p>
-        </w:tc>
-        <w:sdt>
-          <w:sdtPr>
-            <w:rPr>
-              <w:sz w:val="22"/>
-              <w:szCs w:val="22"/>
-            </w:rPr>
-            <w:id w:val="-1982149865"/>
-            <w14:checkbox>
-              <w14:checked w14:val="0"/>
-              <w14:checkedState w14:val="2612" w14:font="MS Gothic"/>
-              <w14:uncheckedState w14:val="2610" w14:font="MS Gothic"/>
-            </w14:checkbox>
-          </w:sdtPr>
-          <w:sdtEndPr/>
-          <w:sdtContent>
-            <w:tc>
-              <w:tcPr>
-                <w:tcW w:w="1170" w:type="dxa"/>
-              </w:tcPr>
-              <w:p>
-                <w:pPr>
-                  <w:rPr>
-                    <w:sz w:val="22"/>
-                    <w:szCs w:val="22"/>
-                  </w:rPr>
-                </w:pPr>
-                <w:r>
-                  <w:rPr>
-                    <w:rFonts w:ascii="MS Gothic" w:eastAsia="MS Gothic" w:hAnsi="MS Gothic" w:hint="eastAsia"/>
-                    <w:sz w:val="22"/>
-                    <w:szCs w:val="22"/>
-                  </w:rPr>
-                  <w:t>☐</w:t>
-                </w:r>
-              </w:p>
-            </w:tc>
-          </w:sdtContent>
-        </w:sdt>
         <w:tc>
           <w:tcPr>
             <w:tcW w:w="4833" w:type="dxa"/>
@@ -1477,10 +1348,52 @@
                 <w:sz w:val="22"/>
                 <w:szCs w:val="22"/>
               </w:rPr>
-              <w:t>&lt;upP</w:t>
-            </w:r>
-            <w:r>
-              <w:rPr>
+              <w:t>&lt;upP3&gt;</w:t>
+            </w:r>
+          </w:p>
+        </w:tc>
+        <w:tc>
+          <w:tcPr>
+            <w:tcW w:w="1620" w:type="dxa"/>
+          </w:tcPr>
+          <w:p>
+            <w:pPr>
+              <w:rPr>
+                <w:sz w:val="22"/>
+                <w:szCs w:val="22"/>
+              </w:rPr>
+            </w:pPr>
+            <w:r>
+              <w:rPr>
+                <w:sz w:val="22"/>
+                <w:szCs w:val="22"/>
+              </w:rPr>
+              <w:t>&lt;upN3&gt;</w:t>
+            </w:r>
+          </w:p>
+        </w:tc>
+        <w:tc>
+          <w:tcPr>
+            <w:tcW w:w="1170" w:type="dxa"/>
+          </w:tcPr>
+          <w:p>
+            <w:pPr>
+              <w:rPr>
+                <w:sz w:val="22"/>
+                <w:szCs w:val="22"/>
+              </w:rPr>
+            </w:pPr>
+            <w:r>
+              <w:rPr>
+                <w:rFonts w:ascii="MS Gothic" w:eastAsia="MS Gothic" w:hAnsi="MS Gothic" w:hint="eastAsia"/>
+                <w:sz w:val="22"/>
+                <w:szCs w:val="22"/>
+              </w:rPr>
+              <w:t>&lt;cb</w:t>
+            </w:r>
+            <w:r>
+              <w:rPr>
+                <w:rFonts w:ascii="MS Gothic" w:eastAsia="MS Gothic" w:hAnsi="MS Gothic"/>
                 <w:sz w:val="22"/>
                 <w:szCs w:val="22"/>
               </w:rPr>
@@ -1488,6 +1401,7 @@
             </w:r>
             <w:r>
               <w:rPr>
+                <w:rFonts w:ascii="MS Gothic" w:eastAsia="MS Gothic" w:hAnsi="MS Gothic" w:hint="eastAsia"/>
                 <w:sz w:val="22"/>
                 <w:szCs w:val="22"/>
               </w:rPr>
@@ -1495,78 +1409,6 @@
             </w:r>
           </w:p>
         </w:tc>
-        <w:tc>
-          <w:tcPr>
-            <w:tcW w:w="1620" w:type="dxa"/>
-          </w:tcPr>
-          <w:p>
-            <w:pPr>
-              <w:rPr>
-                <w:sz w:val="22"/>
-                <w:szCs w:val="22"/>
-              </w:rPr>
-            </w:pPr>
-            <w:r>
-              <w:rPr>
-                <w:sz w:val="22"/>
-                <w:szCs w:val="22"/>
-              </w:rPr>
-              <w:t>&lt;upN</w:t>
-            </w:r>
-            <w:r>
-              <w:rPr>
-                <w:sz w:val="22"/>
-                <w:szCs w:val="22"/>
-              </w:rPr>
-              <w:t>3</w:t>
-            </w:r>
-            <w:r>
-              <w:rPr>
-                <w:sz w:val="22"/>
-                <w:szCs w:val="22"/>
-              </w:rPr>
-              <w:t>&gt;</w:t>
-            </w:r>
-          </w:p>
-        </w:tc>
-        <w:sdt>
-          <w:sdtPr>
-            <w:rPr>
-              <w:sz w:val="22"/>
-              <w:szCs w:val="22"/>
-            </w:rPr>
-            <w:id w:val="-1722272938"/>
-            <w14:checkbox>
-              <w14:checked w14:val="0"/>
-              <w14:checkedState w14:val="2612" w14:font="MS Gothic"/>
-              <w14:uncheckedState w14:val="2610" w14:font="MS Gothic"/>
-            </w14:checkbox>
-          </w:sdtPr>
-          <w:sdtEndPr/>
-          <w:sdtContent>
-            <w:tc>
-              <w:tcPr>
-                <w:tcW w:w="1170" w:type="dxa"/>
-              </w:tcPr>
-              <w:p>
-                <w:pPr>
-                  <w:rPr>
-                    <w:sz w:val="22"/>
-                    <w:szCs w:val="22"/>
-                  </w:rPr>
-                </w:pPr>
-                <w:r>
-                  <w:rPr>
-                    <w:rFonts w:ascii="MS Gothic" w:eastAsia="MS Gothic" w:hAnsi="MS Gothic" w:hint="eastAsia"/>
-                    <w:sz w:val="22"/>
-                    <w:szCs w:val="22"/>
-                  </w:rPr>
-                  <w:t>☐</w:t>
-                </w:r>
-              </w:p>
-            </w:tc>
-          </w:sdtContent>
-        </w:sdt>
         <w:tc>
           <w:tcPr>
             <w:tcW w:w="4833" w:type="dxa"/>
@@ -1642,10 +1484,68 @@
                 <w:sz w:val="22"/>
                 <w:szCs w:val="22"/>
               </w:rPr>
-              <w:t>&lt;upP</w:t>
-            </w:r>
-            <w:r>
-              <w:rPr>
+              <w:t>&lt;upP4&gt;</w:t>
+            </w:r>
+          </w:p>
+          <w:p>
+            <w:pPr>
+              <w:rPr>
+                <w:sz w:val="22"/>
+                <w:szCs w:val="22"/>
+              </w:rPr>
+            </w:pPr>
+          </w:p>
+          <w:p>
+            <w:pPr>
+              <w:rPr>
+                <w:sz w:val="22"/>
+                <w:szCs w:val="22"/>
+              </w:rPr>
+            </w:pPr>
+          </w:p>
+        </w:tc>
+        <w:tc>
+          <w:tcPr>
+            <w:tcW w:w="1620" w:type="dxa"/>
+          </w:tcPr>
+          <w:p>
+            <w:pPr>
+              <w:rPr>
+                <w:sz w:val="22"/>
+                <w:szCs w:val="22"/>
+              </w:rPr>
+            </w:pPr>
+            <w:r>
+              <w:rPr>
+                <w:sz w:val="22"/>
+                <w:szCs w:val="22"/>
+              </w:rPr>
+              <w:t>&lt;upN14&gt;</w:t>
+            </w:r>
+          </w:p>
+        </w:tc>
+        <w:tc>
+          <w:tcPr>
+            <w:tcW w:w="1170" w:type="dxa"/>
+          </w:tcPr>
+          <w:p>
+            <w:pPr>
+              <w:rPr>
+                <w:sz w:val="22"/>
+                <w:szCs w:val="22"/>
+              </w:rPr>
+            </w:pPr>
+            <w:r>
+              <w:rPr>
+                <w:rFonts w:ascii="MS Gothic" w:eastAsia="MS Gothic" w:hAnsi="MS Gothic" w:hint="eastAsia"/>
+                <w:sz w:val="22"/>
+                <w:szCs w:val="22"/>
+              </w:rPr>
+              <w:t>&lt;cb</w:t>
+            </w:r>
+            <w:r>
+              <w:rPr>
+                <w:rFonts w:ascii="MS Gothic" w:eastAsia="MS Gothic" w:hAnsi="MS Gothic"/>
                 <w:sz w:val="22"/>
                 <w:szCs w:val="22"/>
               </w:rPr>
@@ -1653,101 +1553,14 @@
             </w:r>
             <w:r>
               <w:rPr>
+                <w:rFonts w:ascii="MS Gothic" w:eastAsia="MS Gothic" w:hAnsi="MS Gothic" w:hint="eastAsia"/>
                 <w:sz w:val="22"/>
                 <w:szCs w:val="22"/>
               </w:rPr>
               <w:t>&gt;</w:t>
             </w:r>
           </w:p>
-          <w:p>
-            <w:pPr>
-              <w:rPr>
-                <w:sz w:val="22"/>
-                <w:szCs w:val="22"/>
-              </w:rPr>
-            </w:pPr>
-          </w:p>
-          <w:p>
-            <w:pPr>
-              <w:rPr>
-                <w:sz w:val="22"/>
-                <w:szCs w:val="22"/>
-              </w:rPr>
-            </w:pPr>
-          </w:p>
-        </w:tc>
-        <w:tc>
-          <w:tcPr>
-            <w:tcW w:w="1620" w:type="dxa"/>
-          </w:tcPr>
-          <w:p>
-            <w:pPr>
-              <w:rPr>
-                <w:sz w:val="22"/>
-                <w:szCs w:val="22"/>
-              </w:rPr>
-            </w:pPr>
-            <w:r>
-              <w:rPr>
-                <w:sz w:val="22"/>
-                <w:szCs w:val="22"/>
-              </w:rPr>
-              <w:t>&lt;upN1</w:t>
-            </w:r>
-            <w:r>
-              <w:rPr>
-                <w:sz w:val="22"/>
-                <w:szCs w:val="22"/>
-              </w:rPr>
-              <w:t>4</w:t>
-            </w:r>
-            <w:r>
-              <w:rPr>
-                <w:sz w:val="22"/>
-                <w:szCs w:val="22"/>
-              </w:rPr>
-              <w:t>&gt;</w:t>
-            </w:r>
-          </w:p>
-        </w:tc>
-        <w:sdt>
-          <w:sdtPr>
-            <w:rPr>
-              <w:sz w:val="22"/>
-              <w:szCs w:val="22"/>
-            </w:rPr>
-            <w:id w:val="1973102746"/>
-            <w14:checkbox>
-              <w14:checked w14:val="0"/>
-              <w14:checkedState w14:val="2612" w14:font="MS Gothic"/>
-              <w14:uncheckedState w14:val="2610" w14:font="MS Gothic"/>
-            </w14:checkbox>
-          </w:sdtPr>
-          <w:sdtEndPr/>
-          <w:sdtContent>
-            <w:tc>
-              <w:tcPr>
-                <w:tcW w:w="1170" w:type="dxa"/>
-              </w:tcPr>
-              <w:p>
-                <w:pPr>
-                  <w:rPr>
-                    <w:sz w:val="22"/>
-                    <w:szCs w:val="22"/>
-                  </w:rPr>
-                </w:pPr>
-                <w:r>
-                  <w:rPr>
-                    <w:rFonts w:ascii="MS Gothic" w:eastAsia="MS Gothic" w:hAnsi="MS Gothic" w:hint="eastAsia"/>
-                    <w:sz w:val="22"/>
-                    <w:szCs w:val="22"/>
-                  </w:rPr>
-                  <w:t>☐</w:t>
-                </w:r>
-              </w:p>
-            </w:tc>
-          </w:sdtContent>
-        </w:sdt>
+        </w:tc>
         <w:tc>
           <w:tcPr>
             <w:tcW w:w="4833" w:type="dxa"/>
@@ -1823,10 +1636,68 @@
                 <w:sz w:val="22"/>
                 <w:szCs w:val="22"/>
               </w:rPr>
-              <w:t>&lt;upP</w:t>
-            </w:r>
-            <w:r>
-              <w:rPr>
+              <w:t>&lt;upP5&gt;</w:t>
+            </w:r>
+          </w:p>
+          <w:p>
+            <w:pPr>
+              <w:rPr>
+                <w:sz w:val="22"/>
+                <w:szCs w:val="22"/>
+              </w:rPr>
+            </w:pPr>
+          </w:p>
+          <w:p>
+            <w:pPr>
+              <w:rPr>
+                <w:sz w:val="22"/>
+                <w:szCs w:val="22"/>
+              </w:rPr>
+            </w:pPr>
+          </w:p>
+        </w:tc>
+        <w:tc>
+          <w:tcPr>
+            <w:tcW w:w="1620" w:type="dxa"/>
+          </w:tcPr>
+          <w:p>
+            <w:pPr>
+              <w:rPr>
+                <w:sz w:val="22"/>
+                <w:szCs w:val="22"/>
+              </w:rPr>
+            </w:pPr>
+            <w:r>
+              <w:rPr>
+                <w:sz w:val="22"/>
+                <w:szCs w:val="22"/>
+              </w:rPr>
+              <w:t>&lt;upN5&gt;</w:t>
+            </w:r>
+          </w:p>
+        </w:tc>
+        <w:tc>
+          <w:tcPr>
+            <w:tcW w:w="1170" w:type="dxa"/>
+          </w:tcPr>
+          <w:p>
+            <w:pPr>
+              <w:rPr>
+                <w:sz w:val="22"/>
+                <w:szCs w:val="22"/>
+              </w:rPr>
+            </w:pPr>
+            <w:r>
+              <w:rPr>
+                <w:rFonts w:ascii="MS Gothic" w:eastAsia="MS Gothic" w:hAnsi="MS Gothic" w:hint="eastAsia"/>
+                <w:sz w:val="22"/>
+                <w:szCs w:val="22"/>
+              </w:rPr>
+              <w:t>&lt;cb</w:t>
+            </w:r>
+            <w:r>
+              <w:rPr>
+                <w:rFonts w:ascii="MS Gothic" w:eastAsia="MS Gothic" w:hAnsi="MS Gothic"/>
                 <w:sz w:val="22"/>
                 <w:szCs w:val="22"/>
               </w:rPr>
@@ -1834,101 +1705,14 @@
             </w:r>
             <w:r>
               <w:rPr>
+                <w:rFonts w:ascii="MS Gothic" w:eastAsia="MS Gothic" w:hAnsi="MS Gothic" w:hint="eastAsia"/>
                 <w:sz w:val="22"/>
                 <w:szCs w:val="22"/>
               </w:rPr>
               <w:t>&gt;</w:t>
             </w:r>
           </w:p>
-          <w:p>
-            <w:pPr>
-              <w:rPr>
-                <w:sz w:val="22"/>
-                <w:szCs w:val="22"/>
-              </w:rPr>
-            </w:pPr>
-          </w:p>
-          <w:p>
-            <w:pPr>
-              <w:rPr>
-                <w:sz w:val="22"/>
-                <w:szCs w:val="22"/>
-              </w:rPr>
-            </w:pPr>
-          </w:p>
-        </w:tc>
-        <w:tc>
-          <w:tcPr>
-            <w:tcW w:w="1620" w:type="dxa"/>
-          </w:tcPr>
-          <w:p>
-            <w:pPr>
-              <w:rPr>
-                <w:sz w:val="22"/>
-                <w:szCs w:val="22"/>
-              </w:rPr>
-            </w:pPr>
-            <w:r>
-              <w:rPr>
-                <w:sz w:val="22"/>
-                <w:szCs w:val="22"/>
-              </w:rPr>
-              <w:t>&lt;upN</w:t>
-            </w:r>
-            <w:r>
-              <w:rPr>
-                <w:sz w:val="22"/>
-                <w:szCs w:val="22"/>
-              </w:rPr>
-              <w:t>5</w:t>
-            </w:r>
-            <w:r>
-              <w:rPr>
-                <w:sz w:val="22"/>
-                <w:szCs w:val="22"/>
-              </w:rPr>
-              <w:t>&gt;</w:t>
-            </w:r>
-          </w:p>
-        </w:tc>
-        <w:sdt>
-          <w:sdtPr>
-            <w:rPr>
-              <w:sz w:val="22"/>
-              <w:szCs w:val="22"/>
-            </w:rPr>
-            <w:id w:val="434019039"/>
-            <w14:checkbox>
-              <w14:checked w14:val="0"/>
-              <w14:checkedState w14:val="2612" w14:font="MS Gothic"/>
-              <w14:uncheckedState w14:val="2610" w14:font="MS Gothic"/>
-            </w14:checkbox>
-          </w:sdtPr>
-          <w:sdtEndPr/>
-          <w:sdtContent>
-            <w:tc>
-              <w:tcPr>
-                <w:tcW w:w="1170" w:type="dxa"/>
-              </w:tcPr>
-              <w:p>
-                <w:pPr>
-                  <w:rPr>
-                    <w:sz w:val="22"/>
-                    <w:szCs w:val="22"/>
-                  </w:rPr>
-                </w:pPr>
-                <w:r>
-                  <w:rPr>
-                    <w:rFonts w:ascii="MS Gothic" w:eastAsia="MS Gothic" w:hAnsi="MS Gothic" w:hint="eastAsia"/>
-                    <w:sz w:val="22"/>
-                    <w:szCs w:val="22"/>
-                  </w:rPr>
-                  <w:t>☐</w:t>
-                </w:r>
-              </w:p>
-            </w:tc>
-          </w:sdtContent>
-        </w:sdt>
+        </w:tc>
         <w:tc>
           <w:tcPr>
             <w:tcW w:w="4833" w:type="dxa"/>
@@ -2127,10 +1911,68 @@
                 <w:sz w:val="22"/>
                 <w:szCs w:val="22"/>
               </w:rPr>
-              <w:t>&lt;upP</w:t>
-            </w:r>
-            <w:r>
-              <w:rPr>
+              <w:t>&lt;upP6&gt;</w:t>
+            </w:r>
+          </w:p>
+          <w:p>
+            <w:pPr>
+              <w:rPr>
+                <w:sz w:val="22"/>
+                <w:szCs w:val="22"/>
+              </w:rPr>
+            </w:pPr>
+          </w:p>
+          <w:p>
+            <w:pPr>
+              <w:rPr>
+                <w:sz w:val="22"/>
+                <w:szCs w:val="22"/>
+              </w:rPr>
+            </w:pPr>
+          </w:p>
+        </w:tc>
+        <w:tc>
+          <w:tcPr>
+            <w:tcW w:w="1620" w:type="dxa"/>
+          </w:tcPr>
+          <w:p>
+            <w:pPr>
+              <w:rPr>
+                <w:sz w:val="22"/>
+                <w:szCs w:val="22"/>
+              </w:rPr>
+            </w:pPr>
+            <w:r>
+              <w:rPr>
+                <w:sz w:val="22"/>
+                <w:szCs w:val="22"/>
+              </w:rPr>
+              <w:t>&lt;upN6&gt;</w:t>
+            </w:r>
+          </w:p>
+        </w:tc>
+        <w:tc>
+          <w:tcPr>
+            <w:tcW w:w="1170" w:type="dxa"/>
+          </w:tcPr>
+          <w:p>
+            <w:pPr>
+              <w:rPr>
+                <w:sz w:val="22"/>
+                <w:szCs w:val="22"/>
+              </w:rPr>
+            </w:pPr>
+            <w:r>
+              <w:rPr>
+                <w:rFonts w:ascii="MS Gothic" w:eastAsia="MS Gothic" w:hAnsi="MS Gothic" w:hint="eastAsia"/>
+                <w:sz w:val="22"/>
+                <w:szCs w:val="22"/>
+              </w:rPr>
+              <w:t>&lt;cb</w:t>
+            </w:r>
+            <w:r>
+              <w:rPr>
+                <w:rFonts w:ascii="MS Gothic" w:eastAsia="MS Gothic" w:hAnsi="MS Gothic"/>
                 <w:sz w:val="22"/>
                 <w:szCs w:val="22"/>
               </w:rPr>
@@ -2138,101 +1980,14 @@
             </w:r>
             <w:r>
               <w:rPr>
+                <w:rFonts w:ascii="MS Gothic" w:eastAsia="MS Gothic" w:hAnsi="MS Gothic" w:hint="eastAsia"/>
                 <w:sz w:val="22"/>
                 <w:szCs w:val="22"/>
               </w:rPr>
               <w:t>&gt;</w:t>
             </w:r>
           </w:p>
-          <w:p>
-            <w:pPr>
-              <w:rPr>
-                <w:sz w:val="22"/>
-                <w:szCs w:val="22"/>
-              </w:rPr>
-            </w:pPr>
-          </w:p>
-          <w:p>
-            <w:pPr>
-              <w:rPr>
-                <w:sz w:val="22"/>
-                <w:szCs w:val="22"/>
-              </w:rPr>
-            </w:pPr>
-          </w:p>
-        </w:tc>
-        <w:tc>
-          <w:tcPr>
-            <w:tcW w:w="1620" w:type="dxa"/>
-          </w:tcPr>
-          <w:p>
-            <w:pPr>
-              <w:rPr>
-                <w:sz w:val="22"/>
-                <w:szCs w:val="22"/>
-              </w:rPr>
-            </w:pPr>
-            <w:r>
-              <w:rPr>
-                <w:sz w:val="22"/>
-                <w:szCs w:val="22"/>
-              </w:rPr>
-              <w:t>&lt;upN</w:t>
-            </w:r>
-            <w:r>
-              <w:rPr>
-                <w:sz w:val="22"/>
-                <w:szCs w:val="22"/>
-              </w:rPr>
-              <w:t>6</w:t>
-            </w:r>
-            <w:r>
-              <w:rPr>
-                <w:sz w:val="22"/>
-                <w:szCs w:val="22"/>
-              </w:rPr>
-              <w:t>&gt;</w:t>
-            </w:r>
-          </w:p>
-        </w:tc>
-        <w:sdt>
-          <w:sdtPr>
-            <w:rPr>
-              <w:sz w:val="22"/>
-              <w:szCs w:val="22"/>
-            </w:rPr>
-            <w:id w:val="-1741081490"/>
-            <w14:checkbox>
-              <w14:checked w14:val="0"/>
-              <w14:checkedState w14:val="2612" w14:font="MS Gothic"/>
-              <w14:uncheckedState w14:val="2610" w14:font="MS Gothic"/>
-            </w14:checkbox>
-          </w:sdtPr>
-          <w:sdtEndPr/>
-          <w:sdtContent>
-            <w:tc>
-              <w:tcPr>
-                <w:tcW w:w="1170" w:type="dxa"/>
-              </w:tcPr>
-              <w:p>
-                <w:pPr>
-                  <w:rPr>
-                    <w:sz w:val="22"/>
-                    <w:szCs w:val="22"/>
-                  </w:rPr>
-                </w:pPr>
-                <w:r>
-                  <w:rPr>
-                    <w:rFonts w:ascii="MS Gothic" w:eastAsia="MS Gothic" w:hAnsi="MS Gothic" w:hint="eastAsia"/>
-                    <w:sz w:val="22"/>
-                    <w:szCs w:val="22"/>
-                  </w:rPr>
-                  <w:t>☐</w:t>
-                </w:r>
-              </w:p>
-            </w:tc>
-          </w:sdtContent>
-        </w:sdt>
+        </w:tc>
         <w:tc>
           <w:tcPr>
             <w:tcW w:w="4833" w:type="dxa"/>
@@ -2308,10 +2063,52 @@
                 <w:sz w:val="22"/>
                 <w:szCs w:val="22"/>
               </w:rPr>
-              <w:t>&lt;upP</w:t>
-            </w:r>
-            <w:r>
-              <w:rPr>
+              <w:t>&lt;upP7&gt;</w:t>
+            </w:r>
+          </w:p>
+        </w:tc>
+        <w:tc>
+          <w:tcPr>
+            <w:tcW w:w="1620" w:type="dxa"/>
+          </w:tcPr>
+          <w:p>
+            <w:pPr>
+              <w:rPr>
+                <w:sz w:val="22"/>
+                <w:szCs w:val="22"/>
+              </w:rPr>
+            </w:pPr>
+            <w:r>
+              <w:rPr>
+                <w:sz w:val="22"/>
+                <w:szCs w:val="22"/>
+              </w:rPr>
+              <w:t>&lt;upN7&gt;</w:t>
+            </w:r>
+          </w:p>
+        </w:tc>
+        <w:tc>
+          <w:tcPr>
+            <w:tcW w:w="1170" w:type="dxa"/>
+          </w:tcPr>
+          <w:p>
+            <w:pPr>
+              <w:rPr>
+                <w:sz w:val="22"/>
+                <w:szCs w:val="22"/>
+              </w:rPr>
+            </w:pPr>
+            <w:r>
+              <w:rPr>
+                <w:rFonts w:ascii="MS Gothic" w:eastAsia="MS Gothic" w:hAnsi="MS Gothic" w:hint="eastAsia"/>
+                <w:sz w:val="22"/>
+                <w:szCs w:val="22"/>
+              </w:rPr>
+              <w:t>&lt;cb</w:t>
+            </w:r>
+            <w:r>
+              <w:rPr>
+                <w:rFonts w:ascii="MS Gothic" w:eastAsia="MS Gothic" w:hAnsi="MS Gothic"/>
                 <w:sz w:val="22"/>
                 <w:szCs w:val="22"/>
               </w:rPr>
@@ -2319,6 +2116,7 @@
             </w:r>
             <w:r>
               <w:rPr>
+                <w:rFonts w:ascii="MS Gothic" w:eastAsia="MS Gothic" w:hAnsi="MS Gothic" w:hint="eastAsia"/>
                 <w:sz w:val="22"/>
                 <w:szCs w:val="22"/>
               </w:rPr>
@@ -2326,78 +2124,6 @@
             </w:r>
           </w:p>
         </w:tc>
-        <w:tc>
-          <w:tcPr>
-            <w:tcW w:w="1620" w:type="dxa"/>
-          </w:tcPr>
-          <w:p>
-            <w:pPr>
-              <w:rPr>
-                <w:sz w:val="22"/>
-                <w:szCs w:val="22"/>
-              </w:rPr>
-            </w:pPr>
-            <w:r>
-              <w:rPr>
-                <w:sz w:val="22"/>
-                <w:szCs w:val="22"/>
-              </w:rPr>
-              <w:t>&lt;upN</w:t>
-            </w:r>
-            <w:r>
-              <w:rPr>
-                <w:sz w:val="22"/>
-                <w:szCs w:val="22"/>
-              </w:rPr>
-              <w:t>7</w:t>
-            </w:r>
-            <w:r>
-              <w:rPr>
-                <w:sz w:val="22"/>
-                <w:szCs w:val="22"/>
-              </w:rPr>
-              <w:t>&gt;</w:t>
-            </w:r>
-          </w:p>
-        </w:tc>
-        <w:sdt>
-          <w:sdtPr>
-            <w:rPr>
-              <w:sz w:val="22"/>
-              <w:szCs w:val="22"/>
-            </w:rPr>
-            <w:id w:val="-1326813323"/>
-            <w14:checkbox>
-              <w14:checked w14:val="0"/>
-              <w14:checkedState w14:val="2612" w14:font="MS Gothic"/>
-              <w14:uncheckedState w14:val="2610" w14:font="MS Gothic"/>
-            </w14:checkbox>
-          </w:sdtPr>
-          <w:sdtEndPr/>
-          <w:sdtContent>
-            <w:tc>
-              <w:tcPr>
-                <w:tcW w:w="1170" w:type="dxa"/>
-              </w:tcPr>
-              <w:p>
-                <w:pPr>
-                  <w:rPr>
-                    <w:sz w:val="22"/>
-                    <w:szCs w:val="22"/>
-                  </w:rPr>
-                </w:pPr>
-                <w:r>
-                  <w:rPr>
-                    <w:rFonts w:ascii="MS Gothic" w:eastAsia="MS Gothic" w:hAnsi="MS Gothic" w:hint="eastAsia"/>
-                    <w:sz w:val="22"/>
-                    <w:szCs w:val="22"/>
-                  </w:rPr>
-                  <w:t>☐</w:t>
-                </w:r>
-              </w:p>
-            </w:tc>
-          </w:sdtContent>
-        </w:sdt>
         <w:tc>
           <w:tcPr>
             <w:tcW w:w="4833" w:type="dxa"/>
@@ -2473,10 +2199,52 @@
                 <w:sz w:val="22"/>
                 <w:szCs w:val="22"/>
               </w:rPr>
-              <w:t>&lt;upP</w:t>
-            </w:r>
-            <w:r>
-              <w:rPr>
+              <w:t>&lt;upP8&gt;</w:t>
+            </w:r>
+          </w:p>
+        </w:tc>
+        <w:tc>
+          <w:tcPr>
+            <w:tcW w:w="1620" w:type="dxa"/>
+          </w:tcPr>
+          <w:p>
+            <w:pPr>
+              <w:rPr>
+                <w:sz w:val="22"/>
+                <w:szCs w:val="22"/>
+              </w:rPr>
+            </w:pPr>
+            <w:r>
+              <w:rPr>
+                <w:sz w:val="22"/>
+                <w:szCs w:val="22"/>
+              </w:rPr>
+              <w:t>&lt;upN8&gt;</w:t>
+            </w:r>
+          </w:p>
+        </w:tc>
+        <w:tc>
+          <w:tcPr>
+            <w:tcW w:w="1170" w:type="dxa"/>
+          </w:tcPr>
+          <w:p>
+            <w:pPr>
+              <w:rPr>
+                <w:sz w:val="22"/>
+                <w:szCs w:val="22"/>
+              </w:rPr>
+            </w:pPr>
+            <w:r>
+              <w:rPr>
+                <w:rFonts w:ascii="MS Gothic" w:eastAsia="MS Gothic" w:hAnsi="MS Gothic" w:hint="eastAsia"/>
+                <w:sz w:val="22"/>
+                <w:szCs w:val="22"/>
+              </w:rPr>
+              <w:t>&lt;cb</w:t>
+            </w:r>
+            <w:r>
+              <w:rPr>
+                <w:rFonts w:ascii="MS Gothic" w:eastAsia="MS Gothic" w:hAnsi="MS Gothic"/>
                 <w:sz w:val="22"/>
                 <w:szCs w:val="22"/>
               </w:rPr>
@@ -2484,6 +2252,7 @@
             </w:r>
             <w:r>
               <w:rPr>
+                <w:rFonts w:ascii="MS Gothic" w:eastAsia="MS Gothic" w:hAnsi="MS Gothic" w:hint="eastAsia"/>
                 <w:sz w:val="22"/>
                 <w:szCs w:val="22"/>
               </w:rPr>
@@ -2491,78 +2260,6 @@
             </w:r>
           </w:p>
         </w:tc>
-        <w:tc>
-          <w:tcPr>
-            <w:tcW w:w="1620" w:type="dxa"/>
-          </w:tcPr>
-          <w:p>
-            <w:pPr>
-              <w:rPr>
-                <w:sz w:val="22"/>
-                <w:szCs w:val="22"/>
-              </w:rPr>
-            </w:pPr>
-            <w:r>
-              <w:rPr>
-                <w:sz w:val="22"/>
-                <w:szCs w:val="22"/>
-              </w:rPr>
-              <w:t>&lt;upN</w:t>
-            </w:r>
-            <w:r>
-              <w:rPr>
-                <w:sz w:val="22"/>
-                <w:szCs w:val="22"/>
-              </w:rPr>
-              <w:t>8</w:t>
-            </w:r>
-            <w:r>
-              <w:rPr>
-                <w:sz w:val="22"/>
-                <w:szCs w:val="22"/>
-              </w:rPr>
-              <w:t>&gt;</w:t>
-            </w:r>
-          </w:p>
-        </w:tc>
-        <w:sdt>
-          <w:sdtPr>
-            <w:rPr>
-              <w:sz w:val="22"/>
-              <w:szCs w:val="22"/>
-            </w:rPr>
-            <w:id w:val="2033844493"/>
-            <w14:checkbox>
-              <w14:checked w14:val="0"/>
-              <w14:checkedState w14:val="2612" w14:font="MS Gothic"/>
-              <w14:uncheckedState w14:val="2610" w14:font="MS Gothic"/>
-            </w14:checkbox>
-          </w:sdtPr>
-          <w:sdtEndPr/>
-          <w:sdtContent>
-            <w:tc>
-              <w:tcPr>
-                <w:tcW w:w="1170" w:type="dxa"/>
-              </w:tcPr>
-              <w:p>
-                <w:pPr>
-                  <w:rPr>
-                    <w:sz w:val="22"/>
-                    <w:szCs w:val="22"/>
-                  </w:rPr>
-                </w:pPr>
-                <w:r>
-                  <w:rPr>
-                    <w:rFonts w:ascii="MS Gothic" w:eastAsia="MS Gothic" w:hAnsi="MS Gothic" w:hint="eastAsia"/>
-                    <w:sz w:val="22"/>
-                    <w:szCs w:val="22"/>
-                  </w:rPr>
-                  <w:t>☐</w:t>
-                </w:r>
-              </w:p>
-            </w:tc>
-          </w:sdtContent>
-        </w:sdt>
         <w:tc>
           <w:tcPr>
             <w:tcW w:w="4833" w:type="dxa"/>
@@ -2735,10 +2432,68 @@
                 <w:sz w:val="22"/>
                 <w:szCs w:val="22"/>
               </w:rPr>
-              <w:t>&lt;upP</w:t>
-            </w:r>
-            <w:r>
-              <w:rPr>
+              <w:t>&lt;upP9&gt;</w:t>
+            </w:r>
+          </w:p>
+          <w:p>
+            <w:pPr>
+              <w:rPr>
+                <w:sz w:val="22"/>
+                <w:szCs w:val="22"/>
+              </w:rPr>
+            </w:pPr>
+          </w:p>
+          <w:p>
+            <w:pPr>
+              <w:rPr>
+                <w:sz w:val="22"/>
+                <w:szCs w:val="22"/>
+              </w:rPr>
+            </w:pPr>
+          </w:p>
+        </w:tc>
+        <w:tc>
+          <w:tcPr>
+            <w:tcW w:w="1620" w:type="dxa"/>
+          </w:tcPr>
+          <w:p>
+            <w:pPr>
+              <w:rPr>
+                <w:sz w:val="22"/>
+                <w:szCs w:val="22"/>
+              </w:rPr>
+            </w:pPr>
+            <w:r>
+              <w:rPr>
+                <w:sz w:val="22"/>
+                <w:szCs w:val="22"/>
+              </w:rPr>
+              <w:t>&lt;upN9&gt;</w:t>
+            </w:r>
+          </w:p>
+        </w:tc>
+        <w:tc>
+          <w:tcPr>
+            <w:tcW w:w="1170" w:type="dxa"/>
+          </w:tcPr>
+          <w:p>
+            <w:pPr>
+              <w:rPr>
+                <w:sz w:val="22"/>
+                <w:szCs w:val="22"/>
+              </w:rPr>
+            </w:pPr>
+            <w:r>
+              <w:rPr>
+                <w:rFonts w:ascii="MS Gothic" w:eastAsia="MS Gothic" w:hAnsi="MS Gothic" w:hint="eastAsia"/>
+                <w:sz w:val="22"/>
+                <w:szCs w:val="22"/>
+              </w:rPr>
+              <w:t>&lt;cb</w:t>
+            </w:r>
+            <w:r>
+              <w:rPr>
+                <w:rFonts w:ascii="MS Gothic" w:eastAsia="MS Gothic" w:hAnsi="MS Gothic"/>
                 <w:sz w:val="22"/>
                 <w:szCs w:val="22"/>
               </w:rPr>
@@ -2746,101 +2501,14 @@
             </w:r>
             <w:r>
               <w:rPr>
+                <w:rFonts w:ascii="MS Gothic" w:eastAsia="MS Gothic" w:hAnsi="MS Gothic" w:hint="eastAsia"/>
                 <w:sz w:val="22"/>
                 <w:szCs w:val="22"/>
               </w:rPr>
               <w:t>&gt;</w:t>
             </w:r>
           </w:p>
-          <w:p>
-            <w:pPr>
-              <w:rPr>
-                <w:sz w:val="22"/>
-                <w:szCs w:val="22"/>
-              </w:rPr>
-            </w:pPr>
-          </w:p>
-          <w:p>
-            <w:pPr>
-              <w:rPr>
-                <w:sz w:val="22"/>
-                <w:szCs w:val="22"/>
-              </w:rPr>
-            </w:pPr>
-          </w:p>
-        </w:tc>
-        <w:tc>
-          <w:tcPr>
-            <w:tcW w:w="1620" w:type="dxa"/>
-          </w:tcPr>
-          <w:p>
-            <w:pPr>
-              <w:rPr>
-                <w:sz w:val="22"/>
-                <w:szCs w:val="22"/>
-              </w:rPr>
-            </w:pPr>
-            <w:r>
-              <w:rPr>
-                <w:sz w:val="22"/>
-                <w:szCs w:val="22"/>
-              </w:rPr>
-              <w:t>&lt;upN</w:t>
-            </w:r>
-            <w:r>
-              <w:rPr>
-                <w:sz w:val="22"/>
-                <w:szCs w:val="22"/>
-              </w:rPr>
-              <w:t>9</w:t>
-            </w:r>
-            <w:r>
-              <w:rPr>
-                <w:sz w:val="22"/>
-                <w:szCs w:val="22"/>
-              </w:rPr>
-              <w:t>&gt;</w:t>
-            </w:r>
-          </w:p>
-        </w:tc>
-        <w:sdt>
-          <w:sdtPr>
-            <w:rPr>
-              <w:sz w:val="22"/>
-              <w:szCs w:val="22"/>
-            </w:rPr>
-            <w:id w:val="-1264608216"/>
-            <w14:checkbox>
-              <w14:checked w14:val="0"/>
-              <w14:checkedState w14:val="2612" w14:font="MS Gothic"/>
-              <w14:uncheckedState w14:val="2610" w14:font="MS Gothic"/>
-            </w14:checkbox>
-          </w:sdtPr>
-          <w:sdtEndPr/>
-          <w:sdtContent>
-            <w:tc>
-              <w:tcPr>
-                <w:tcW w:w="1170" w:type="dxa"/>
-              </w:tcPr>
-              <w:p>
-                <w:pPr>
-                  <w:rPr>
-                    <w:sz w:val="22"/>
-                    <w:szCs w:val="22"/>
-                  </w:rPr>
-                </w:pPr>
-                <w:r>
-                  <w:rPr>
-                    <w:rFonts w:ascii="MS Gothic" w:eastAsia="MS Gothic" w:hAnsi="MS Gothic" w:hint="eastAsia"/>
-                    <w:sz w:val="22"/>
-                    <w:szCs w:val="22"/>
-                  </w:rPr>
-                  <w:t>☐</w:t>
-                </w:r>
-              </w:p>
-            </w:tc>
-          </w:sdtContent>
-        </w:sdt>
+        </w:tc>
         <w:tc>
           <w:tcPr>
             <w:tcW w:w="4833" w:type="dxa"/>
@@ -2916,10 +2584,68 @@
                 <w:sz w:val="22"/>
                 <w:szCs w:val="22"/>
               </w:rPr>
-              <w:t>&lt;upP1</w:t>
-            </w:r>
-            <w:r>
-              <w:rPr>
+              <w:t>&lt;upP10&gt;</w:t>
+            </w:r>
+          </w:p>
+          <w:p>
+            <w:pPr>
+              <w:rPr>
+                <w:sz w:val="22"/>
+                <w:szCs w:val="22"/>
+              </w:rPr>
+            </w:pPr>
+          </w:p>
+          <w:p>
+            <w:pPr>
+              <w:rPr>
+                <w:sz w:val="22"/>
+                <w:szCs w:val="22"/>
+              </w:rPr>
+            </w:pPr>
+          </w:p>
+        </w:tc>
+        <w:tc>
+          <w:tcPr>
+            <w:tcW w:w="1620" w:type="dxa"/>
+          </w:tcPr>
+          <w:p>
+            <w:pPr>
+              <w:rPr>
+                <w:sz w:val="22"/>
+                <w:szCs w:val="22"/>
+              </w:rPr>
+            </w:pPr>
+            <w:r>
+              <w:rPr>
+                <w:sz w:val="22"/>
+                <w:szCs w:val="22"/>
+              </w:rPr>
+              <w:t>&lt;upN10&gt;</w:t>
+            </w:r>
+          </w:p>
+        </w:tc>
+        <w:tc>
+          <w:tcPr>
+            <w:tcW w:w="1170" w:type="dxa"/>
+          </w:tcPr>
+          <w:p>
+            <w:pPr>
+              <w:rPr>
+                <w:sz w:val="22"/>
+                <w:szCs w:val="22"/>
+              </w:rPr>
+            </w:pPr>
+            <w:r>
+              <w:rPr>
+                <w:rFonts w:ascii="MS Gothic" w:eastAsia="MS Gothic" w:hAnsi="MS Gothic" w:hint="eastAsia"/>
+                <w:sz w:val="22"/>
+                <w:szCs w:val="22"/>
+              </w:rPr>
+              <w:t>&lt;cb1</w:t>
+            </w:r>
+            <w:r>
+              <w:rPr>
+                <w:rFonts w:ascii="MS Gothic" w:eastAsia="MS Gothic" w:hAnsi="MS Gothic"/>
                 <w:sz w:val="22"/>
                 <w:szCs w:val="22"/>
               </w:rPr>
@@ -2927,101 +2653,14 @@
             </w:r>
             <w:r>
               <w:rPr>
+                <w:rFonts w:ascii="MS Gothic" w:eastAsia="MS Gothic" w:hAnsi="MS Gothic" w:hint="eastAsia"/>
                 <w:sz w:val="22"/>
                 <w:szCs w:val="22"/>
               </w:rPr>
               <w:t>&gt;</w:t>
             </w:r>
           </w:p>
-          <w:p>
-            <w:pPr>
-              <w:rPr>
-                <w:sz w:val="22"/>
-                <w:szCs w:val="22"/>
-              </w:rPr>
-            </w:pPr>
-          </w:p>
-          <w:p>
-            <w:pPr>
-              <w:rPr>
-                <w:sz w:val="22"/>
-                <w:szCs w:val="22"/>
-              </w:rPr>
-            </w:pPr>
-          </w:p>
-        </w:tc>
-        <w:tc>
-          <w:tcPr>
-            <w:tcW w:w="1620" w:type="dxa"/>
-          </w:tcPr>
-          <w:p>
-            <w:pPr>
-              <w:rPr>
-                <w:sz w:val="22"/>
-                <w:szCs w:val="22"/>
-              </w:rPr>
-            </w:pPr>
-            <w:r>
-              <w:rPr>
-                <w:sz w:val="22"/>
-                <w:szCs w:val="22"/>
-              </w:rPr>
-              <w:t>&lt;upN1</w:t>
-            </w:r>
-            <w:r>
-              <w:rPr>
-                <w:sz w:val="22"/>
-                <w:szCs w:val="22"/>
-              </w:rPr>
-              <w:t>0</w:t>
-            </w:r>
-            <w:r>
-              <w:rPr>
-                <w:sz w:val="22"/>
-                <w:szCs w:val="22"/>
-              </w:rPr>
-              <w:t>&gt;</w:t>
-            </w:r>
-          </w:p>
-        </w:tc>
-        <w:sdt>
-          <w:sdtPr>
-            <w:rPr>
-              <w:sz w:val="22"/>
-              <w:szCs w:val="22"/>
-            </w:rPr>
-            <w:id w:val="1577629740"/>
-            <w14:checkbox>
-              <w14:checked w14:val="0"/>
-              <w14:checkedState w14:val="2612" w14:font="MS Gothic"/>
-              <w14:uncheckedState w14:val="2610" w14:font="MS Gothic"/>
-            </w14:checkbox>
-          </w:sdtPr>
-          <w:sdtEndPr/>
-          <w:sdtContent>
-            <w:tc>
-              <w:tcPr>
-                <w:tcW w:w="1170" w:type="dxa"/>
-              </w:tcPr>
-              <w:p>
-                <w:pPr>
-                  <w:rPr>
-                    <w:sz w:val="22"/>
-                    <w:szCs w:val="22"/>
-                  </w:rPr>
-                </w:pPr>
-                <w:r>
-                  <w:rPr>
-                    <w:rFonts w:ascii="MS Gothic" w:eastAsia="MS Gothic" w:hAnsi="MS Gothic" w:hint="eastAsia"/>
-                    <w:sz w:val="22"/>
-                    <w:szCs w:val="22"/>
-                  </w:rPr>
-                  <w:t>☐</w:t>
-                </w:r>
-              </w:p>
-            </w:tc>
-          </w:sdtContent>
-        </w:sdt>
+        </w:tc>
         <w:tc>
           <w:tcPr>
             <w:tcW w:w="4833" w:type="dxa"/>
@@ -3097,10 +2736,68 @@
                 <w:sz w:val="22"/>
                 <w:szCs w:val="22"/>
               </w:rPr>
-              <w:t>&lt;upP1</w:t>
-            </w:r>
-            <w:r>
-              <w:rPr>
+              <w:t>&lt;upP11&gt;</w:t>
+            </w:r>
+          </w:p>
+          <w:p>
+            <w:pPr>
+              <w:rPr>
+                <w:sz w:val="22"/>
+                <w:szCs w:val="22"/>
+              </w:rPr>
+            </w:pPr>
+          </w:p>
+          <w:p>
+            <w:pPr>
+              <w:rPr>
+                <w:sz w:val="22"/>
+                <w:szCs w:val="22"/>
+              </w:rPr>
+            </w:pPr>
+          </w:p>
+        </w:tc>
+        <w:tc>
+          <w:tcPr>
+            <w:tcW w:w="1620" w:type="dxa"/>
+          </w:tcPr>
+          <w:p>
+            <w:pPr>
+              <w:rPr>
+                <w:sz w:val="22"/>
+                <w:szCs w:val="22"/>
+              </w:rPr>
+            </w:pPr>
+            <w:r>
+              <w:rPr>
+                <w:sz w:val="22"/>
+                <w:szCs w:val="22"/>
+              </w:rPr>
+              <w:t>&lt;upN11&gt;</w:t>
+            </w:r>
+          </w:p>
+        </w:tc>
+        <w:tc>
+          <w:tcPr>
+            <w:tcW w:w="1170" w:type="dxa"/>
+          </w:tcPr>
+          <w:p>
+            <w:pPr>
+              <w:rPr>
+                <w:sz w:val="22"/>
+                <w:szCs w:val="22"/>
+              </w:rPr>
+            </w:pPr>
+            <w:r>
+              <w:rPr>
+                <w:rFonts w:ascii="MS Gothic" w:eastAsia="MS Gothic" w:hAnsi="MS Gothic" w:hint="eastAsia"/>
+                <w:sz w:val="22"/>
+                <w:szCs w:val="22"/>
+              </w:rPr>
+              <w:t>&lt;cb1</w:t>
+            </w:r>
+            <w:r>
+              <w:rPr>
+                <w:rFonts w:ascii="MS Gothic" w:eastAsia="MS Gothic" w:hAnsi="MS Gothic"/>
                 <w:sz w:val="22"/>
                 <w:szCs w:val="22"/>
               </w:rPr>
@@ -3108,101 +2805,14 @@
             </w:r>
             <w:r>
               <w:rPr>
+                <w:rFonts w:ascii="MS Gothic" w:eastAsia="MS Gothic" w:hAnsi="MS Gothic" w:hint="eastAsia"/>
                 <w:sz w:val="22"/>
                 <w:szCs w:val="22"/>
               </w:rPr>
               <w:t>&gt;</w:t>
             </w:r>
           </w:p>
-          <w:p>
-            <w:pPr>
-              <w:rPr>
-                <w:sz w:val="22"/>
-                <w:szCs w:val="22"/>
-              </w:rPr>
-            </w:pPr>
-          </w:p>
-          <w:p>
-            <w:pPr>
-              <w:rPr>
-                <w:sz w:val="22"/>
-                <w:szCs w:val="22"/>
-              </w:rPr>
-            </w:pPr>
-          </w:p>
-        </w:tc>
-        <w:tc>
-          <w:tcPr>
-            <w:tcW w:w="1620" w:type="dxa"/>
-          </w:tcPr>
-          <w:p>
-            <w:pPr>
-              <w:rPr>
-                <w:sz w:val="22"/>
-                <w:szCs w:val="22"/>
-              </w:rPr>
-            </w:pPr>
-            <w:r>
-              <w:rPr>
-                <w:sz w:val="22"/>
-                <w:szCs w:val="22"/>
-              </w:rPr>
-              <w:t>&lt;upN1</w:t>
-            </w:r>
-            <w:r>
-              <w:rPr>
-                <w:sz w:val="22"/>
-                <w:szCs w:val="22"/>
-              </w:rPr>
-              <w:t>1</w:t>
-            </w:r>
-            <w:r>
-              <w:rPr>
-                <w:sz w:val="22"/>
-                <w:szCs w:val="22"/>
-              </w:rPr>
-              <w:t>&gt;</w:t>
-            </w:r>
-          </w:p>
-        </w:tc>
-        <w:sdt>
-          <w:sdtPr>
-            <w:rPr>
-              <w:sz w:val="22"/>
-              <w:szCs w:val="22"/>
-            </w:rPr>
-            <w:id w:val="1446423085"/>
-            <w14:checkbox>
-              <w14:checked w14:val="0"/>
-              <w14:checkedState w14:val="2612" w14:font="MS Gothic"/>
-              <w14:uncheckedState w14:val="2610" w14:font="MS Gothic"/>
-            </w14:checkbox>
-          </w:sdtPr>
-          <w:sdtEndPr/>
-          <w:sdtContent>
-            <w:tc>
-              <w:tcPr>
-                <w:tcW w:w="1170" w:type="dxa"/>
-              </w:tcPr>
-              <w:p>
-                <w:pPr>
-                  <w:rPr>
-                    <w:sz w:val="22"/>
-                    <w:szCs w:val="22"/>
-                  </w:rPr>
-                </w:pPr>
-                <w:r>
-                  <w:rPr>
-                    <w:rFonts w:ascii="MS Gothic" w:eastAsia="MS Gothic" w:hAnsi="MS Gothic" w:hint="eastAsia"/>
-                    <w:sz w:val="22"/>
-                    <w:szCs w:val="22"/>
-                  </w:rPr>
-                  <w:t>☐</w:t>
-                </w:r>
-              </w:p>
-            </w:tc>
-          </w:sdtContent>
-        </w:sdt>
+        </w:tc>
         <w:tc>
           <w:tcPr>
             <w:tcW w:w="4833" w:type="dxa"/>
@@ -3289,10 +2899,52 @@
                 <w:sz w:val="22"/>
                 <w:szCs w:val="22"/>
               </w:rPr>
-              <w:t>&lt;upP1</w:t>
-            </w:r>
-            <w:r>
-              <w:rPr>
+              <w:t>&lt;upP12&gt;</w:t>
+            </w:r>
+          </w:p>
+        </w:tc>
+        <w:tc>
+          <w:tcPr>
+            <w:tcW w:w="1620" w:type="dxa"/>
+          </w:tcPr>
+          <w:p>
+            <w:pPr>
+              <w:rPr>
+                <w:sz w:val="22"/>
+                <w:szCs w:val="22"/>
+              </w:rPr>
+            </w:pPr>
+            <w:r>
+              <w:rPr>
+                <w:sz w:val="22"/>
+                <w:szCs w:val="22"/>
+              </w:rPr>
+              <w:t>&lt;upN12&gt;</w:t>
+            </w:r>
+          </w:p>
+        </w:tc>
+        <w:tc>
+          <w:tcPr>
+            <w:tcW w:w="1170" w:type="dxa"/>
+          </w:tcPr>
+          <w:p>
+            <w:pPr>
+              <w:rPr>
+                <w:sz w:val="22"/>
+                <w:szCs w:val="22"/>
+              </w:rPr>
+            </w:pPr>
+            <w:r>
+              <w:rPr>
+                <w:rFonts w:ascii="MS Gothic" w:eastAsia="MS Gothic" w:hAnsi="MS Gothic" w:hint="eastAsia"/>
+                <w:sz w:val="22"/>
+                <w:szCs w:val="22"/>
+              </w:rPr>
+              <w:t>&lt;cb1</w:t>
+            </w:r>
+            <w:r>
+              <w:rPr>
+                <w:rFonts w:ascii="MS Gothic" w:eastAsia="MS Gothic" w:hAnsi="MS Gothic"/>
                 <w:sz w:val="22"/>
                 <w:szCs w:val="22"/>
               </w:rPr>
@@ -3300,6 +2952,7 @@
             </w:r>
             <w:r>
               <w:rPr>
+                <w:rFonts w:ascii="MS Gothic" w:eastAsia="MS Gothic" w:hAnsi="MS Gothic" w:hint="eastAsia"/>
                 <w:sz w:val="22"/>
                 <w:szCs w:val="22"/>
               </w:rPr>
@@ -3307,78 +2960,6 @@
             </w:r>
           </w:p>
         </w:tc>
-        <w:tc>
-          <w:tcPr>
-            <w:tcW w:w="1620" w:type="dxa"/>
-          </w:tcPr>
-          <w:p>
-            <w:pPr>
-              <w:rPr>
-                <w:sz w:val="22"/>
-                <w:szCs w:val="22"/>
-              </w:rPr>
-            </w:pPr>
-            <w:r>
-              <w:rPr>
-                <w:sz w:val="22"/>
-                <w:szCs w:val="22"/>
-              </w:rPr>
-              <w:t>&lt;upN1</w:t>
-            </w:r>
-            <w:r>
-              <w:rPr>
-                <w:sz w:val="22"/>
-                <w:szCs w:val="22"/>
-              </w:rPr>
-              <w:t>2</w:t>
-            </w:r>
-            <w:r>
-              <w:rPr>
-                <w:sz w:val="22"/>
-                <w:szCs w:val="22"/>
-              </w:rPr>
-              <w:t>&gt;</w:t>
-            </w:r>
-          </w:p>
-        </w:tc>
-        <w:sdt>
-          <w:sdtPr>
-            <w:rPr>
-              <w:sz w:val="22"/>
-              <w:szCs w:val="22"/>
-            </w:rPr>
-            <w:id w:val="-1914466787"/>
-            <w14:checkbox>
-              <w14:checked w14:val="0"/>
-              <w14:checkedState w14:val="2612" w14:font="MS Gothic"/>
-              <w14:uncheckedState w14:val="2610" w14:font="MS Gothic"/>
-            </w14:checkbox>
-          </w:sdtPr>
-          <w:sdtEndPr/>
-          <w:sdtContent>
-            <w:tc>
-              <w:tcPr>
-                <w:tcW w:w="1170" w:type="dxa"/>
-              </w:tcPr>
-              <w:p>
-                <w:pPr>
-                  <w:rPr>
-                    <w:sz w:val="22"/>
-                    <w:szCs w:val="22"/>
-                  </w:rPr>
-                </w:pPr>
-                <w:r>
-                  <w:rPr>
-                    <w:rFonts w:ascii="MS Gothic" w:eastAsia="MS Gothic" w:hAnsi="MS Gothic" w:hint="eastAsia"/>
-                    <w:sz w:val="22"/>
-                    <w:szCs w:val="22"/>
-                  </w:rPr>
-                  <w:t>☐</w:t>
-                </w:r>
-              </w:p>
-            </w:tc>
-          </w:sdtContent>
-        </w:sdt>
         <w:tc>
           <w:tcPr>
             <w:tcW w:w="4833" w:type="dxa"/>
@@ -3583,10 +3164,68 @@
                 <w:sz w:val="22"/>
                 <w:szCs w:val="22"/>
               </w:rPr>
-              <w:t>&lt;upP1</w:t>
-            </w:r>
-            <w:r>
-              <w:rPr>
+              <w:t>&lt;upP13&gt;</w:t>
+            </w:r>
+          </w:p>
+          <w:p>
+            <w:pPr>
+              <w:rPr>
+                <w:sz w:val="22"/>
+                <w:szCs w:val="22"/>
+              </w:rPr>
+            </w:pPr>
+          </w:p>
+          <w:p>
+            <w:pPr>
+              <w:rPr>
+                <w:sz w:val="22"/>
+                <w:szCs w:val="22"/>
+              </w:rPr>
+            </w:pPr>
+          </w:p>
+        </w:tc>
+        <w:tc>
+          <w:tcPr>
+            <w:tcW w:w="1620" w:type="dxa"/>
+          </w:tcPr>
+          <w:p>
+            <w:pPr>
+              <w:rPr>
+                <w:sz w:val="22"/>
+                <w:szCs w:val="22"/>
+              </w:rPr>
+            </w:pPr>
+            <w:r>
+              <w:rPr>
+                <w:sz w:val="22"/>
+                <w:szCs w:val="22"/>
+              </w:rPr>
+              <w:t>&lt;upN13&gt;</w:t>
+            </w:r>
+          </w:p>
+        </w:tc>
+        <w:tc>
+          <w:tcPr>
+            <w:tcW w:w="1170" w:type="dxa"/>
+          </w:tcPr>
+          <w:p>
+            <w:pPr>
+              <w:rPr>
+                <w:sz w:val="22"/>
+                <w:szCs w:val="22"/>
+              </w:rPr>
+            </w:pPr>
+            <w:r>
+              <w:rPr>
+                <w:rFonts w:ascii="MS Gothic" w:eastAsia="MS Gothic" w:hAnsi="MS Gothic" w:hint="eastAsia"/>
+                <w:sz w:val="22"/>
+                <w:szCs w:val="22"/>
+              </w:rPr>
+              <w:t>&lt;cb1</w:t>
+            </w:r>
+            <w:r>
+              <w:rPr>
+                <w:rFonts w:ascii="MS Gothic" w:eastAsia="MS Gothic" w:hAnsi="MS Gothic"/>
                 <w:sz w:val="22"/>
                 <w:szCs w:val="22"/>
               </w:rPr>
@@ -3594,101 +3233,14 @@
             </w:r>
             <w:r>
               <w:rPr>
+                <w:rFonts w:ascii="MS Gothic" w:eastAsia="MS Gothic" w:hAnsi="MS Gothic" w:hint="eastAsia"/>
                 <w:sz w:val="22"/>
                 <w:szCs w:val="22"/>
               </w:rPr>
               <w:t>&gt;</w:t>
             </w:r>
           </w:p>
-          <w:p>
-            <w:pPr>
-              <w:rPr>
-                <w:sz w:val="22"/>
-                <w:szCs w:val="22"/>
-              </w:rPr>
-            </w:pPr>
-          </w:p>
-          <w:p>
-            <w:pPr>
-              <w:rPr>
-                <w:sz w:val="22"/>
-                <w:szCs w:val="22"/>
-              </w:rPr>
-            </w:pPr>
-          </w:p>
-        </w:tc>
-        <w:tc>
-          <w:tcPr>
-            <w:tcW w:w="1620" w:type="dxa"/>
-          </w:tcPr>
-          <w:p>
-            <w:pPr>
-              <w:rPr>
-                <w:sz w:val="22"/>
-                <w:szCs w:val="22"/>
-              </w:rPr>
-            </w:pPr>
-            <w:r>
-              <w:rPr>
-                <w:sz w:val="22"/>
-                <w:szCs w:val="22"/>
-              </w:rPr>
-              <w:t>&lt;upN1</w:t>
-            </w:r>
-            <w:r>
-              <w:rPr>
-                <w:sz w:val="22"/>
-                <w:szCs w:val="22"/>
-              </w:rPr>
-              <w:t>3</w:t>
-            </w:r>
-            <w:r>
-              <w:rPr>
-                <w:sz w:val="22"/>
-                <w:szCs w:val="22"/>
-              </w:rPr>
-              <w:t>&gt;</w:t>
-            </w:r>
-          </w:p>
-        </w:tc>
-        <w:sdt>
-          <w:sdtPr>
-            <w:rPr>
-              <w:sz w:val="22"/>
-              <w:szCs w:val="22"/>
-            </w:rPr>
-            <w:id w:val="-1133402557"/>
-            <w14:checkbox>
-              <w14:checked w14:val="0"/>
-              <w14:checkedState w14:val="2612" w14:font="MS Gothic"/>
-              <w14:uncheckedState w14:val="2610" w14:font="MS Gothic"/>
-            </w14:checkbox>
-          </w:sdtPr>
-          <w:sdtEndPr/>
-          <w:sdtContent>
-            <w:tc>
-              <w:tcPr>
-                <w:tcW w:w="1170" w:type="dxa"/>
-              </w:tcPr>
-              <w:p>
-                <w:pPr>
-                  <w:rPr>
-                    <w:sz w:val="22"/>
-                    <w:szCs w:val="22"/>
-                  </w:rPr>
-                </w:pPr>
-                <w:r>
-                  <w:rPr>
-                    <w:rFonts w:ascii="MS Gothic" w:eastAsia="MS Gothic" w:hAnsi="MS Gothic" w:hint="eastAsia"/>
-                    <w:sz w:val="22"/>
-                    <w:szCs w:val="22"/>
-                  </w:rPr>
-                  <w:t>☐</w:t>
-                </w:r>
-              </w:p>
-            </w:tc>
-          </w:sdtContent>
-        </w:sdt>
+        </w:tc>
         <w:tc>
           <w:tcPr>
             <w:tcW w:w="4833" w:type="dxa"/>
@@ -3765,10 +3317,76 @@
                 <w:sz w:val="22"/>
                 <w:szCs w:val="22"/>
               </w:rPr>
-              <w:t>&lt;upP1</w:t>
-            </w:r>
-            <w:r>
-              <w:rPr>
+              <w:t>&lt;upP14&gt;</w:t>
+            </w:r>
+          </w:p>
+          <w:p>
+            <w:pPr>
+              <w:rPr>
+                <w:sz w:val="22"/>
+                <w:szCs w:val="22"/>
+              </w:rPr>
+            </w:pPr>
+          </w:p>
+          <w:p>
+            <w:pPr>
+              <w:rPr>
+                <w:sz w:val="22"/>
+                <w:szCs w:val="22"/>
+              </w:rPr>
+            </w:pPr>
+          </w:p>
+          <w:p>
+            <w:pPr>
+              <w:rPr>
+                <w:sz w:val="22"/>
+                <w:szCs w:val="22"/>
+              </w:rPr>
+            </w:pPr>
+          </w:p>
+        </w:tc>
+        <w:tc>
+          <w:tcPr>
+            <w:tcW w:w="1620" w:type="dxa"/>
+          </w:tcPr>
+          <w:p>
+            <w:pPr>
+              <w:rPr>
+                <w:sz w:val="22"/>
+                <w:szCs w:val="22"/>
+              </w:rPr>
+            </w:pPr>
+            <w:r>
+              <w:rPr>
+                <w:sz w:val="22"/>
+                <w:szCs w:val="22"/>
+              </w:rPr>
+              <w:t>&lt;upN14&gt;</w:t>
+            </w:r>
+          </w:p>
+        </w:tc>
+        <w:tc>
+          <w:tcPr>
+            <w:tcW w:w="1170" w:type="dxa"/>
+          </w:tcPr>
+          <w:p>
+            <w:pPr>
+              <w:rPr>
+                <w:sz w:val="22"/>
+                <w:szCs w:val="22"/>
+              </w:rPr>
+            </w:pPr>
+            <w:r>
+              <w:rPr>
+                <w:rFonts w:ascii="MS Gothic" w:eastAsia="MS Gothic" w:hAnsi="MS Gothic" w:hint="eastAsia"/>
+                <w:sz w:val="22"/>
+                <w:szCs w:val="22"/>
+              </w:rPr>
+              <w:t>&lt;cb1</w:t>
+            </w:r>
+            <w:r>
+              <w:rPr>
+                <w:rFonts w:ascii="MS Gothic" w:eastAsia="MS Gothic" w:hAnsi="MS Gothic"/>
                 <w:sz w:val="22"/>
                 <w:szCs w:val="22"/>
               </w:rPr>
@@ -3776,109 +3394,14 @@
             </w:r>
             <w:r>
               <w:rPr>
+                <w:rFonts w:ascii="MS Gothic" w:eastAsia="MS Gothic" w:hAnsi="MS Gothic" w:hint="eastAsia"/>
                 <w:sz w:val="22"/>
                 <w:szCs w:val="22"/>
               </w:rPr>
               <w:t>&gt;</w:t>
             </w:r>
           </w:p>
-          <w:p>
-            <w:pPr>
-              <w:rPr>
-                <w:sz w:val="22"/>
-                <w:szCs w:val="22"/>
-              </w:rPr>
-            </w:pPr>
-          </w:p>
-          <w:p>
-            <w:pPr>
-              <w:rPr>
-                <w:sz w:val="22"/>
-                <w:szCs w:val="22"/>
-              </w:rPr>
-            </w:pPr>
-          </w:p>
-          <w:p>
-            <w:pPr>
-              <w:rPr>
-                <w:sz w:val="22"/>
-                <w:szCs w:val="22"/>
-              </w:rPr>
-            </w:pPr>
-          </w:p>
-        </w:tc>
-        <w:tc>
-          <w:tcPr>
-            <w:tcW w:w="1620" w:type="dxa"/>
-          </w:tcPr>
-          <w:p>
-            <w:pPr>
-              <w:rPr>
-                <w:sz w:val="22"/>
-                <w:szCs w:val="22"/>
-              </w:rPr>
-            </w:pPr>
-            <w:r>
-              <w:rPr>
-                <w:sz w:val="22"/>
-                <w:szCs w:val="22"/>
-              </w:rPr>
-              <w:t>&lt;upN1</w:t>
-            </w:r>
-            <w:r>
-              <w:rPr>
-                <w:sz w:val="22"/>
-                <w:szCs w:val="22"/>
-              </w:rPr>
-              <w:t>4</w:t>
-            </w:r>
-            <w:r>
-              <w:rPr>
-                <w:sz w:val="22"/>
-                <w:szCs w:val="22"/>
-              </w:rPr>
-              <w:t>&gt;</w:t>
-            </w:r>
-          </w:p>
-        </w:tc>
-        <w:sdt>
-          <w:sdtPr>
-            <w:rPr>
-              <w:sz w:val="22"/>
-              <w:szCs w:val="22"/>
-            </w:rPr>
-            <w:id w:val="1383825469"/>
-            <w14:checkbox>
-              <w14:checked w14:val="0"/>
-              <w14:checkedState w14:val="2612" w14:font="MS Gothic"/>
-              <w14:uncheckedState w14:val="2610" w14:font="MS Gothic"/>
-            </w14:checkbox>
-          </w:sdtPr>
-          <w:sdtEndPr/>
-          <w:sdtContent>
-            <w:tc>
-              <w:tcPr>
-                <w:tcW w:w="1170" w:type="dxa"/>
-              </w:tcPr>
-              <w:p>
-                <w:pPr>
-                  <w:rPr>
-                    <w:sz w:val="22"/>
-                    <w:szCs w:val="22"/>
-                  </w:rPr>
-                </w:pPr>
-                <w:r>
-                  <w:rPr>
-                    <w:rFonts w:ascii="MS Gothic" w:eastAsia="MS Gothic" w:hAnsi="MS Gothic" w:hint="eastAsia"/>
-                    <w:sz w:val="22"/>
-                    <w:szCs w:val="22"/>
-                  </w:rPr>
-                  <w:t>☐</w:t>
-                </w:r>
-              </w:p>
-            </w:tc>
-          </w:sdtContent>
-        </w:sdt>
+        </w:tc>
         <w:tc>
           <w:tcPr>
             <w:tcW w:w="4833" w:type="dxa"/>
@@ -4046,44 +3569,43 @@
             </w:r>
           </w:p>
         </w:tc>
-        <w:sdt>
-          <w:sdtPr>
-            <w:rPr>
-              <w:sz w:val="22"/>
-              <w:szCs w:val="22"/>
-            </w:rPr>
-            <w:id w:val="123581006"/>
-            <w14:checkbox>
-              <w14:checked w14:val="0"/>
-              <w14:checkedState w14:val="2612" w14:font="MS Gothic"/>
-              <w14:uncheckedState w14:val="2610" w14:font="MS Gothic"/>
-            </w14:checkbox>
-          </w:sdtPr>
-          <w:sdtEndPr/>
-          <w:sdtContent>
-            <w:tc>
-              <w:tcPr>
-                <w:tcW w:w="1170" w:type="dxa"/>
-              </w:tcPr>
-              <w:p>
-                <w:pPr>
-                  <w:rPr>
-                    <w:sz w:val="22"/>
-                    <w:szCs w:val="22"/>
-                  </w:rPr>
-                </w:pPr>
-                <w:r>
-                  <w:rPr>
-                    <w:rFonts w:ascii="MS Gothic" w:eastAsia="MS Gothic" w:hAnsi="MS Gothic" w:hint="eastAsia"/>
-                    <w:sz w:val="22"/>
-                    <w:szCs w:val="22"/>
-                  </w:rPr>
-                  <w:t>☐</w:t>
-                </w:r>
-              </w:p>
-            </w:tc>
-          </w:sdtContent>
-        </w:sdt>
+        <w:tc>
+          <w:tcPr>
+            <w:tcW w:w="1170" w:type="dxa"/>
+          </w:tcPr>
+          <w:p>
+            <w:pPr>
+              <w:rPr>
+                <w:sz w:val="22"/>
+                <w:szCs w:val="22"/>
+              </w:rPr>
+            </w:pPr>
+            <w:r>
+              <w:rPr>
+                <w:rFonts w:ascii="MS Gothic" w:eastAsia="MS Gothic" w:hAnsi="MS Gothic" w:hint="eastAsia"/>
+                <w:sz w:val="22"/>
+                <w:szCs w:val="22"/>
+              </w:rPr>
+              <w:t>&lt;cb1</w:t>
+            </w:r>
+            <w:r>
+              <w:rPr>
+                <w:rFonts w:ascii="MS Gothic" w:eastAsia="MS Gothic" w:hAnsi="MS Gothic"/>
+                <w:sz w:val="22"/>
+                <w:szCs w:val="22"/>
+              </w:rPr>
+              <w:t>5</w:t>
+            </w:r>
+            <w:r>
+              <w:rPr>
+                <w:rFonts w:ascii="MS Gothic" w:eastAsia="MS Gothic" w:hAnsi="MS Gothic" w:hint="eastAsia"/>
+                <w:sz w:val="22"/>
+                <w:szCs w:val="22"/>
+              </w:rPr>
+              <w:t>&gt;</w:t>
+            </w:r>
+          </w:p>
+        </w:tc>
         <w:tc>
           <w:tcPr>
             <w:tcW w:w="4833" w:type="dxa"/>
@@ -4350,44 +3872,43 @@
             </w:r>
           </w:p>
         </w:tc>
-        <w:sdt>
-          <w:sdtPr>
-            <w:rPr>
-              <w:sz w:val="22"/>
-              <w:szCs w:val="22"/>
-            </w:rPr>
-            <w:id w:val="1339881070"/>
-            <w14:checkbox>
-              <w14:checked w14:val="0"/>
-              <w14:checkedState w14:val="2612" w14:font="MS Gothic"/>
-              <w14:uncheckedState w14:val="2610" w14:font="MS Gothic"/>
-            </w14:checkbox>
-          </w:sdtPr>
-          <w:sdtEndPr/>
-          <w:sdtContent>
-            <w:tc>
-              <w:tcPr>
-                <w:tcW w:w="1170" w:type="dxa"/>
-              </w:tcPr>
-              <w:p>
-                <w:pPr>
-                  <w:rPr>
-                    <w:sz w:val="22"/>
-                    <w:szCs w:val="22"/>
-                  </w:rPr>
-                </w:pPr>
-                <w:r>
-                  <w:rPr>
-                    <w:rFonts w:ascii="MS Gothic" w:eastAsia="MS Gothic" w:hAnsi="MS Gothic" w:hint="eastAsia"/>
-                    <w:sz w:val="22"/>
-                    <w:szCs w:val="22"/>
-                  </w:rPr>
-                  <w:t>☐</w:t>
-                </w:r>
-              </w:p>
-            </w:tc>
-          </w:sdtContent>
-        </w:sdt>
+        <w:tc>
+          <w:tcPr>
+            <w:tcW w:w="1170" w:type="dxa"/>
+          </w:tcPr>
+          <w:p>
+            <w:pPr>
+              <w:rPr>
+                <w:sz w:val="22"/>
+                <w:szCs w:val="22"/>
+              </w:rPr>
+            </w:pPr>
+            <w:r>
+              <w:rPr>
+                <w:rFonts w:ascii="MS Gothic" w:eastAsia="MS Gothic" w:hAnsi="MS Gothic" w:hint="eastAsia"/>
+                <w:sz w:val="22"/>
+                <w:szCs w:val="22"/>
+              </w:rPr>
+              <w:t>&lt;cb1</w:t>
+            </w:r>
+            <w:r>
+              <w:rPr>
+                <w:rFonts w:ascii="MS Gothic" w:eastAsia="MS Gothic" w:hAnsi="MS Gothic"/>
+                <w:sz w:val="22"/>
+                <w:szCs w:val="22"/>
+              </w:rPr>
+              <w:t>6</w:t>
+            </w:r>
+            <w:r>
+              <w:rPr>
+                <w:rFonts w:ascii="MS Gothic" w:eastAsia="MS Gothic" w:hAnsi="MS Gothic" w:hint="eastAsia"/>
+                <w:sz w:val="22"/>
+                <w:szCs w:val="22"/>
+              </w:rPr>
+              <w:t>&gt;</w:t>
+            </w:r>
+          </w:p>
+        </w:tc>
         <w:tc>
           <w:tcPr>
             <w:tcW w:w="4833" w:type="dxa"/>
@@ -4539,44 +4060,43 @@
             </w:r>
           </w:p>
         </w:tc>
-        <w:sdt>
-          <w:sdtPr>
-            <w:rPr>
-              <w:sz w:val="22"/>
-              <w:szCs w:val="22"/>
-            </w:rPr>
-            <w:id w:val="562455453"/>
-            <w14:checkbox>
-              <w14:checked w14:val="0"/>
-              <w14:checkedState w14:val="2612" w14:font="MS Gothic"/>
-              <w14:uncheckedState w14:val="2610" w14:font="MS Gothic"/>
-            </w14:checkbox>
-          </w:sdtPr>
-          <w:sdtEndPr/>
-          <w:sdtContent>
-            <w:tc>
-              <w:tcPr>
-                <w:tcW w:w="1170" w:type="dxa"/>
-              </w:tcPr>
-              <w:p>
-                <w:pPr>
-                  <w:rPr>
-                    <w:sz w:val="22"/>
-                    <w:szCs w:val="22"/>
-                  </w:rPr>
-                </w:pPr>
-                <w:r>
-                  <w:rPr>
-                    <w:rFonts w:ascii="MS Gothic" w:eastAsia="MS Gothic" w:hAnsi="MS Gothic" w:hint="eastAsia"/>
-                    <w:sz w:val="22"/>
-                    <w:szCs w:val="22"/>
-                  </w:rPr>
-                  <w:t>☐</w:t>
-                </w:r>
-              </w:p>
-            </w:tc>
-          </w:sdtContent>
-        </w:sdt>
+        <w:tc>
+          <w:tcPr>
+            <w:tcW w:w="1170" w:type="dxa"/>
+          </w:tcPr>
+          <w:p>
+            <w:pPr>
+              <w:rPr>
+                <w:sz w:val="22"/>
+                <w:szCs w:val="22"/>
+              </w:rPr>
+            </w:pPr>
+            <w:r>
+              <w:rPr>
+                <w:rFonts w:ascii="MS Gothic" w:eastAsia="MS Gothic" w:hAnsi="MS Gothic" w:hint="eastAsia"/>
+                <w:sz w:val="22"/>
+                <w:szCs w:val="22"/>
+              </w:rPr>
+              <w:t>&lt;cb1</w:t>
+            </w:r>
+            <w:r>
+              <w:rPr>
+                <w:rFonts w:ascii="MS Gothic" w:eastAsia="MS Gothic" w:hAnsi="MS Gothic"/>
+                <w:sz w:val="22"/>
+                <w:szCs w:val="22"/>
+              </w:rPr>
+              <w:t>7</w:t>
+            </w:r>
+            <w:r>
+              <w:rPr>
+                <w:rFonts w:ascii="MS Gothic" w:eastAsia="MS Gothic" w:hAnsi="MS Gothic" w:hint="eastAsia"/>
+                <w:sz w:val="22"/>
+                <w:szCs w:val="22"/>
+              </w:rPr>
+              <w:t>&gt;</w:t>
+            </w:r>
+          </w:p>
+        </w:tc>
         <w:tc>
           <w:tcPr>
             <w:tcW w:w="4833" w:type="dxa"/>
@@ -4728,44 +4248,43 @@
             </w:r>
           </w:p>
         </w:tc>
-        <w:sdt>
-          <w:sdtPr>
-            <w:rPr>
-              <w:sz w:val="22"/>
-              <w:szCs w:val="22"/>
-            </w:rPr>
-            <w:id w:val="1831789563"/>
-            <w14:checkbox>
-              <w14:checked w14:val="0"/>
-              <w14:checkedState w14:val="2612" w14:font="MS Gothic"/>
-              <w14:uncheckedState w14:val="2610" w14:font="MS Gothic"/>
-            </w14:checkbox>
-          </w:sdtPr>
-          <w:sdtEndPr/>
-          <w:sdtContent>
-            <w:tc>
-              <w:tcPr>
-                <w:tcW w:w="1170" w:type="dxa"/>
-              </w:tcPr>
-              <w:p>
-                <w:pPr>
-                  <w:rPr>
-                    <w:sz w:val="22"/>
-                    <w:szCs w:val="22"/>
-                  </w:rPr>
-                </w:pPr>
-                <w:r>
-                  <w:rPr>
-                    <w:rFonts w:ascii="MS Gothic" w:eastAsia="MS Gothic" w:hAnsi="MS Gothic" w:hint="eastAsia"/>
-                    <w:sz w:val="22"/>
-                    <w:szCs w:val="22"/>
-                  </w:rPr>
-                  <w:t>☐</w:t>
-                </w:r>
-              </w:p>
-            </w:tc>
-          </w:sdtContent>
-        </w:sdt>
+        <w:tc>
+          <w:tcPr>
+            <w:tcW w:w="1170" w:type="dxa"/>
+          </w:tcPr>
+          <w:p>
+            <w:pPr>
+              <w:rPr>
+                <w:sz w:val="22"/>
+                <w:szCs w:val="22"/>
+              </w:rPr>
+            </w:pPr>
+            <w:r>
+              <w:rPr>
+                <w:rFonts w:ascii="MS Gothic" w:eastAsia="MS Gothic" w:hAnsi="MS Gothic" w:hint="eastAsia"/>
+                <w:sz w:val="22"/>
+                <w:szCs w:val="22"/>
+              </w:rPr>
+              <w:t>&lt;cb1</w:t>
+            </w:r>
+            <w:r>
+              <w:rPr>
+                <w:rFonts w:ascii="MS Gothic" w:eastAsia="MS Gothic" w:hAnsi="MS Gothic"/>
+                <w:sz w:val="22"/>
+                <w:szCs w:val="22"/>
+              </w:rPr>
+              <w:t>8</w:t>
+            </w:r>
+            <w:r>
+              <w:rPr>
+                <w:rFonts w:ascii="MS Gothic" w:eastAsia="MS Gothic" w:hAnsi="MS Gothic" w:hint="eastAsia"/>
+                <w:sz w:val="22"/>
+                <w:szCs w:val="22"/>
+              </w:rPr>
+              <w:t>&gt;</w:t>
+            </w:r>
+          </w:p>
+        </w:tc>
         <w:tc>
           <w:tcPr>
             <w:tcW w:w="4833" w:type="dxa"/>
@@ -4782,21 +4301,7 @@
                 <w:sz w:val="22"/>
                 <w:szCs w:val="22"/>
               </w:rPr>
-              <w:t>&lt;comments1</w:t>
-            </w:r>
-            <w:r>
-              <w:rPr>
-                <w:sz w:val="22"/>
-                <w:szCs w:val="22"/>
-              </w:rPr>
-              <w:t>8</w:t>
-            </w:r>
-            <w:r>
-              <w:rPr>
-                <w:sz w:val="22"/>
-                <w:szCs w:val="22"/>
-              </w:rPr>
-              <w:t>&gt;</w:t>
+              <w:t>&lt;comments18&gt;</w:t>
             </w:r>
           </w:p>
         </w:tc>
@@ -4992,10 +4497,32 @@
                 <w:sz w:val="22"/>
                 <w:szCs w:val="22"/>
               </w:rPr>
-              <w:t>&lt;upN1</w:t>
-            </w:r>
-            <w:r>
-              <w:rPr>
+              <w:t>&lt;upN19&gt;</w:t>
+            </w:r>
+          </w:p>
+        </w:tc>
+        <w:tc>
+          <w:tcPr>
+            <w:tcW w:w="1170" w:type="dxa"/>
+          </w:tcPr>
+          <w:p>
+            <w:pPr>
+              <w:rPr>
+                <w:sz w:val="22"/>
+                <w:szCs w:val="22"/>
+              </w:rPr>
+            </w:pPr>
+            <w:r>
+              <w:rPr>
+                <w:rFonts w:ascii="MS Gothic" w:eastAsia="MS Gothic" w:hAnsi="MS Gothic" w:hint="eastAsia"/>
+                <w:sz w:val="22"/>
+                <w:szCs w:val="22"/>
+              </w:rPr>
+              <w:t>&lt;cb1</w:t>
+            </w:r>
+            <w:r>
+              <w:rPr>
+                <w:rFonts w:ascii="MS Gothic" w:eastAsia="MS Gothic" w:hAnsi="MS Gothic"/>
                 <w:sz w:val="22"/>
                 <w:szCs w:val="22"/>
               </w:rPr>
@@ -5003,6 +4530,7 @@
             </w:r>
             <w:r>
               <w:rPr>
+                <w:rFonts w:ascii="MS Gothic" w:eastAsia="MS Gothic" w:hAnsi="MS Gothic" w:hint="eastAsia"/>
                 <w:sz w:val="22"/>
                 <w:szCs w:val="22"/>
               </w:rPr>
@@ -5010,44 +4538,6 @@
             </w:r>
           </w:p>
         </w:tc>
-        <w:sdt>
-          <w:sdtPr>
-            <w:rPr>
-              <w:sz w:val="22"/>
-              <w:szCs w:val="22"/>
-            </w:rPr>
-            <w:id w:val="197976929"/>
-            <w14:checkbox>
-              <w14:checked w14:val="0"/>
-              <w14:checkedState w14:val="2612" w14:font="MS Gothic"/>
-              <w14:uncheckedState w14:val="2610" w14:font="MS Gothic"/>
-            </w14:checkbox>
-          </w:sdtPr>
-          <w:sdtEndPr/>
-          <w:sdtContent>
-            <w:tc>
-              <w:tcPr>
-                <w:tcW w:w="1170" w:type="dxa"/>
-              </w:tcPr>
-              <w:p>
-                <w:pPr>
-                  <w:rPr>
-                    <w:sz w:val="22"/>
-                    <w:szCs w:val="22"/>
-                  </w:rPr>
-                </w:pPr>
-                <w:r>
-                  <w:rPr>
-                    <w:rFonts w:ascii="MS Gothic" w:eastAsia="MS Gothic" w:hAnsi="MS Gothic" w:hint="eastAsia"/>
-                    <w:sz w:val="22"/>
-                    <w:szCs w:val="22"/>
-                  </w:rPr>
-                  <w:t>☐</w:t>
-                </w:r>
-              </w:p>
-            </w:tc>
-          </w:sdtContent>
-        </w:sdt>
         <w:tc>
           <w:tcPr>
             <w:tcW w:w="4833" w:type="dxa"/>
@@ -5064,21 +4554,7 @@
                 <w:sz w:val="22"/>
                 <w:szCs w:val="22"/>
               </w:rPr>
-              <w:t>&lt;comments1</w:t>
-            </w:r>
-            <w:r>
-              <w:rPr>
-                <w:sz w:val="22"/>
-                <w:szCs w:val="22"/>
-              </w:rPr>
-              <w:t>9</w:t>
-            </w:r>
-            <w:r>
-              <w:rPr>
-                <w:sz w:val="22"/>
-                <w:szCs w:val="22"/>
-              </w:rPr>
-              <w:t>&gt;</w:t>
+              <w:t>&lt;comments19&gt;</w:t>
             </w:r>
           </w:p>
         </w:tc>
@@ -5139,10 +4615,52 @@
                 <w:sz w:val="22"/>
                 <w:szCs w:val="22"/>
               </w:rPr>
-              <w:t>&lt;upP</w:t>
-            </w:r>
-            <w:r>
-              <w:rPr>
+              <w:t>&lt;upP20&gt;</w:t>
+            </w:r>
+          </w:p>
+        </w:tc>
+        <w:tc>
+          <w:tcPr>
+            <w:tcW w:w="1620" w:type="dxa"/>
+          </w:tcPr>
+          <w:p>
+            <w:pPr>
+              <w:rPr>
+                <w:sz w:val="22"/>
+                <w:szCs w:val="22"/>
+              </w:rPr>
+            </w:pPr>
+            <w:r>
+              <w:rPr>
+                <w:sz w:val="22"/>
+                <w:szCs w:val="22"/>
+              </w:rPr>
+              <w:t>&lt;upN20&gt;</w:t>
+            </w:r>
+          </w:p>
+        </w:tc>
+        <w:tc>
+          <w:tcPr>
+            <w:tcW w:w="1170" w:type="dxa"/>
+          </w:tcPr>
+          <w:p>
+            <w:pPr>
+              <w:rPr>
+                <w:sz w:val="22"/>
+                <w:szCs w:val="22"/>
+              </w:rPr>
+            </w:pPr>
+            <w:r>
+              <w:rPr>
+                <w:rFonts w:ascii="MS Gothic" w:eastAsia="MS Gothic" w:hAnsi="MS Gothic" w:hint="eastAsia"/>
+                <w:sz w:val="22"/>
+                <w:szCs w:val="22"/>
+              </w:rPr>
+              <w:t>&lt;cb</w:t>
+            </w:r>
+            <w:r>
+              <w:rPr>
+                <w:rFonts w:ascii="MS Gothic" w:eastAsia="MS Gothic" w:hAnsi="MS Gothic"/>
                 <w:sz w:val="22"/>
                 <w:szCs w:val="22"/>
               </w:rPr>
@@ -5150,6 +4668,7 @@
             </w:r>
             <w:r>
               <w:rPr>
+                <w:rFonts w:ascii="MS Gothic" w:eastAsia="MS Gothic" w:hAnsi="MS Gothic" w:hint="eastAsia"/>
                 <w:sz w:val="22"/>
                 <w:szCs w:val="22"/>
               </w:rPr>
@@ -5159,78 +4678,6 @@
         </w:tc>
         <w:tc>
           <w:tcPr>
-            <w:tcW w:w="1620" w:type="dxa"/>
-          </w:tcPr>
-          <w:p>
-            <w:pPr>
-              <w:rPr>
-                <w:sz w:val="22"/>
-                <w:szCs w:val="22"/>
-              </w:rPr>
-            </w:pPr>
-            <w:r>
-              <w:rPr>
-                <w:sz w:val="22"/>
-                <w:szCs w:val="22"/>
-              </w:rPr>
-              <w:t>&lt;upN</w:t>
-            </w:r>
-            <w:r>
-              <w:rPr>
-                <w:sz w:val="22"/>
-                <w:szCs w:val="22"/>
-              </w:rPr>
-              <w:t>20</w:t>
-            </w:r>
-            <w:r>
-              <w:rPr>
-                <w:sz w:val="22"/>
-                <w:szCs w:val="22"/>
-              </w:rPr>
-              <w:t>&gt;</w:t>
-            </w:r>
-          </w:p>
-        </w:tc>
-        <w:sdt>
-          <w:sdtPr>
-            <w:rPr>
-              <w:sz w:val="22"/>
-              <w:szCs w:val="22"/>
-            </w:rPr>
-            <w:id w:val="-118609876"/>
-            <w14:checkbox>
-              <w14:checked w14:val="0"/>
-              <w14:checkedState w14:val="2612" w14:font="MS Gothic"/>
-              <w14:uncheckedState w14:val="2610" w14:font="MS Gothic"/>
-            </w14:checkbox>
-          </w:sdtPr>
-          <w:sdtEndPr/>
-          <w:sdtContent>
-            <w:tc>
-              <w:tcPr>
-                <w:tcW w:w="1170" w:type="dxa"/>
-              </w:tcPr>
-              <w:p>
-                <w:pPr>
-                  <w:rPr>
-                    <w:sz w:val="22"/>
-                    <w:szCs w:val="22"/>
-                  </w:rPr>
-                </w:pPr>
-                <w:r>
-                  <w:rPr>
-                    <w:rFonts w:ascii="MS Gothic" w:eastAsia="MS Gothic" w:hAnsi="MS Gothic" w:hint="eastAsia"/>
-                    <w:sz w:val="22"/>
-                    <w:szCs w:val="22"/>
-                  </w:rPr>
-                  <w:t>☐</w:t>
-                </w:r>
-              </w:p>
-            </w:tc>
-          </w:sdtContent>
-        </w:sdt>
-        <w:tc>
-          <w:tcPr>
             <w:tcW w:w="4833" w:type="dxa"/>
           </w:tcPr>
           <w:p>
@@ -5245,21 +4692,7 @@
                 <w:sz w:val="22"/>
                 <w:szCs w:val="22"/>
               </w:rPr>
-              <w:t>&lt;comments</w:t>
-            </w:r>
-            <w:r>
-              <w:rPr>
-                <w:sz w:val="22"/>
-                <w:szCs w:val="22"/>
-              </w:rPr>
-              <w:t>20</w:t>
-            </w:r>
-            <w:r>
-              <w:rPr>
-                <w:sz w:val="22"/>
-                <w:szCs w:val="22"/>
-              </w:rPr>
-              <w:t>&gt;</w:t>
+              <w:t>&lt;comments20&gt;</w:t>
             </w:r>
           </w:p>
         </w:tc>
@@ -5402,44 +4835,43 @@
             </w:r>
           </w:p>
         </w:tc>
-        <w:sdt>
-          <w:sdtPr>
-            <w:rPr>
-              <w:sz w:val="22"/>
-              <w:szCs w:val="22"/>
-            </w:rPr>
-            <w:id w:val="-17469356"/>
-            <w14:checkbox>
-              <w14:checked w14:val="0"/>
-              <w14:checkedState w14:val="2612" w14:font="MS Gothic"/>
-              <w14:uncheckedState w14:val="2610" w14:font="MS Gothic"/>
-            </w14:checkbox>
-          </w:sdtPr>
-          <w:sdtEndPr/>
-          <w:sdtContent>
-            <w:tc>
-              <w:tcPr>
-                <w:tcW w:w="1170" w:type="dxa"/>
-              </w:tcPr>
-              <w:p>
-                <w:pPr>
-                  <w:rPr>
-                    <w:sz w:val="22"/>
-                    <w:szCs w:val="22"/>
-                  </w:rPr>
-                </w:pPr>
-                <w:r>
-                  <w:rPr>
-                    <w:rFonts w:ascii="MS Gothic" w:eastAsia="MS Gothic" w:hAnsi="MS Gothic" w:hint="eastAsia"/>
-                    <w:sz w:val="22"/>
-                    <w:szCs w:val="22"/>
-                  </w:rPr>
-                  <w:t>☐</w:t>
-                </w:r>
-              </w:p>
-            </w:tc>
-          </w:sdtContent>
-        </w:sdt>
+        <w:tc>
+          <w:tcPr>
+            <w:tcW w:w="1170" w:type="dxa"/>
+          </w:tcPr>
+          <w:p>
+            <w:pPr>
+              <w:rPr>
+                <w:sz w:val="22"/>
+                <w:szCs w:val="22"/>
+              </w:rPr>
+            </w:pPr>
+            <w:r>
+              <w:rPr>
+                <w:rFonts w:ascii="MS Gothic" w:eastAsia="MS Gothic" w:hAnsi="MS Gothic" w:hint="eastAsia"/>
+                <w:sz w:val="22"/>
+                <w:szCs w:val="22"/>
+              </w:rPr>
+              <w:t>&lt;cb</w:t>
+            </w:r>
+            <w:r>
+              <w:rPr>
+                <w:rFonts w:ascii="MS Gothic" w:eastAsia="MS Gothic" w:hAnsi="MS Gothic"/>
+                <w:sz w:val="22"/>
+                <w:szCs w:val="22"/>
+              </w:rPr>
+              <w:t>21</w:t>
+            </w:r>
+            <w:r>
+              <w:rPr>
+                <w:rFonts w:ascii="MS Gothic" w:eastAsia="MS Gothic" w:hAnsi="MS Gothic" w:hint="eastAsia"/>
+                <w:sz w:val="22"/>
+                <w:szCs w:val="22"/>
+              </w:rPr>
+              <w:t>&gt;</w:t>
+            </w:r>
+          </w:p>
+        </w:tc>
         <w:tc>
           <w:tcPr>
             <w:tcW w:w="4833" w:type="dxa"/>
@@ -5456,21 +4888,7 @@
                 <w:sz w:val="22"/>
                 <w:szCs w:val="22"/>
               </w:rPr>
-              <w:t>&lt;comments</w:t>
-            </w:r>
-            <w:r>
-              <w:rPr>
-                <w:sz w:val="22"/>
-                <w:szCs w:val="22"/>
-              </w:rPr>
-              <w:t>21</w:t>
-            </w:r>
-            <w:r>
-              <w:rPr>
-                <w:sz w:val="22"/>
-                <w:szCs w:val="22"/>
-              </w:rPr>
-              <w:t>&gt;</w:t>
+              <w:t>&lt;comments21&gt;</w:t>
             </w:r>
           </w:p>
         </w:tc>
@@ -5690,44 +5108,43 @@
             </w:r>
           </w:p>
         </w:tc>
-        <w:sdt>
-          <w:sdtPr>
-            <w:rPr>
-              <w:sz w:val="22"/>
-              <w:szCs w:val="22"/>
-            </w:rPr>
-            <w:id w:val="1629899527"/>
-            <w14:checkbox>
-              <w14:checked w14:val="0"/>
-              <w14:checkedState w14:val="2612" w14:font="MS Gothic"/>
-              <w14:uncheckedState w14:val="2610" w14:font="MS Gothic"/>
-            </w14:checkbox>
-          </w:sdtPr>
-          <w:sdtEndPr/>
-          <w:sdtContent>
-            <w:tc>
-              <w:tcPr>
-                <w:tcW w:w="1170" w:type="dxa"/>
-              </w:tcPr>
-              <w:p>
-                <w:pPr>
-                  <w:rPr>
-                    <w:sz w:val="22"/>
-                    <w:szCs w:val="22"/>
-                  </w:rPr>
-                </w:pPr>
-                <w:r>
-                  <w:rPr>
-                    <w:rFonts w:ascii="MS Gothic" w:eastAsia="MS Gothic" w:hAnsi="MS Gothic" w:hint="eastAsia"/>
-                    <w:sz w:val="22"/>
-                    <w:szCs w:val="22"/>
-                  </w:rPr>
-                  <w:t>☐</w:t>
-                </w:r>
-              </w:p>
-            </w:tc>
-          </w:sdtContent>
-        </w:sdt>
+        <w:tc>
+          <w:tcPr>
+            <w:tcW w:w="1170" w:type="dxa"/>
+          </w:tcPr>
+          <w:p>
+            <w:pPr>
+              <w:rPr>
+                <w:sz w:val="22"/>
+                <w:szCs w:val="22"/>
+              </w:rPr>
+            </w:pPr>
+            <w:r>
+              <w:rPr>
+                <w:rFonts w:ascii="MS Gothic" w:eastAsia="MS Gothic" w:hAnsi="MS Gothic" w:hint="eastAsia"/>
+                <w:sz w:val="22"/>
+                <w:szCs w:val="22"/>
+              </w:rPr>
+              <w:t>&lt;cb</w:t>
+            </w:r>
+            <w:r>
+              <w:rPr>
+                <w:rFonts w:ascii="MS Gothic" w:eastAsia="MS Gothic" w:hAnsi="MS Gothic"/>
+                <w:sz w:val="22"/>
+                <w:szCs w:val="22"/>
+              </w:rPr>
+              <w:t>22</w:t>
+            </w:r>
+            <w:r>
+              <w:rPr>
+                <w:rFonts w:ascii="MS Gothic" w:eastAsia="MS Gothic" w:hAnsi="MS Gothic" w:hint="eastAsia"/>
+                <w:sz w:val="22"/>
+                <w:szCs w:val="22"/>
+              </w:rPr>
+              <w:t>&gt;</w:t>
+            </w:r>
+          </w:p>
+        </w:tc>
         <w:tc>
           <w:tcPr>
             <w:tcW w:w="4833" w:type="dxa"/>
@@ -5744,21 +5161,7 @@
                 <w:sz w:val="22"/>
                 <w:szCs w:val="22"/>
               </w:rPr>
-              <w:t>&lt;comments</w:t>
-            </w:r>
-            <w:r>
-              <w:rPr>
-                <w:sz w:val="22"/>
-                <w:szCs w:val="22"/>
-              </w:rPr>
-              <w:t>22</w:t>
-            </w:r>
-            <w:r>
-              <w:rPr>
-                <w:sz w:val="22"/>
-                <w:szCs w:val="22"/>
-              </w:rPr>
-              <w:t>&gt;</w:t>
+              <w:t>&lt;comments22&gt;</w:t>
             </w:r>
           </w:p>
         </w:tc>
@@ -5879,44 +5282,43 @@
             </w:r>
           </w:p>
         </w:tc>
-        <w:sdt>
-          <w:sdtPr>
-            <w:rPr>
-              <w:sz w:val="22"/>
-              <w:szCs w:val="22"/>
-            </w:rPr>
-            <w:id w:val="1243983930"/>
-            <w14:checkbox>
-              <w14:checked w14:val="0"/>
-              <w14:checkedState w14:val="2612" w14:font="MS Gothic"/>
-              <w14:uncheckedState w14:val="2610" w14:font="MS Gothic"/>
-            </w14:checkbox>
-          </w:sdtPr>
-          <w:sdtEndPr/>
-          <w:sdtContent>
-            <w:tc>
-              <w:tcPr>
-                <w:tcW w:w="1170" w:type="dxa"/>
-              </w:tcPr>
-              <w:p>
-                <w:pPr>
-                  <w:rPr>
-                    <w:sz w:val="22"/>
-                    <w:szCs w:val="22"/>
-                  </w:rPr>
-                </w:pPr>
-                <w:r>
-                  <w:rPr>
-                    <w:rFonts w:ascii="MS Gothic" w:eastAsia="MS Gothic" w:hAnsi="MS Gothic" w:hint="eastAsia"/>
-                    <w:sz w:val="22"/>
-                    <w:szCs w:val="22"/>
-                  </w:rPr>
-                  <w:t>☐</w:t>
-                </w:r>
-              </w:p>
-            </w:tc>
-          </w:sdtContent>
-        </w:sdt>
+        <w:tc>
+          <w:tcPr>
+            <w:tcW w:w="1170" w:type="dxa"/>
+          </w:tcPr>
+          <w:p>
+            <w:pPr>
+              <w:rPr>
+                <w:sz w:val="22"/>
+                <w:szCs w:val="22"/>
+              </w:rPr>
+            </w:pPr>
+            <w:r>
+              <w:rPr>
+                <w:rFonts w:ascii="MS Gothic" w:eastAsia="MS Gothic" w:hAnsi="MS Gothic" w:hint="eastAsia"/>
+                <w:sz w:val="22"/>
+                <w:szCs w:val="22"/>
+              </w:rPr>
+              <w:t>&lt;cb</w:t>
+            </w:r>
+            <w:r>
+              <w:rPr>
+                <w:rFonts w:ascii="MS Gothic" w:eastAsia="MS Gothic" w:hAnsi="MS Gothic"/>
+                <w:sz w:val="22"/>
+                <w:szCs w:val="22"/>
+              </w:rPr>
+              <w:t>23</w:t>
+            </w:r>
+            <w:r>
+              <w:rPr>
+                <w:rFonts w:ascii="MS Gothic" w:eastAsia="MS Gothic" w:hAnsi="MS Gothic" w:hint="eastAsia"/>
+                <w:sz w:val="22"/>
+                <w:szCs w:val="22"/>
+              </w:rPr>
+              <w:t>&gt;</w:t>
+            </w:r>
+          </w:p>
+        </w:tc>
         <w:tc>
           <w:tcPr>
             <w:tcW w:w="4833" w:type="dxa"/>
@@ -5933,21 +5335,7 @@
                 <w:sz w:val="22"/>
                 <w:szCs w:val="22"/>
               </w:rPr>
-              <w:t>&lt;comments</w:t>
-            </w:r>
-            <w:r>
-              <w:rPr>
-                <w:sz w:val="22"/>
-                <w:szCs w:val="22"/>
-              </w:rPr>
-              <w:t>23</w:t>
-            </w:r>
-            <w:r>
-              <w:rPr>
-                <w:sz w:val="22"/>
-                <w:szCs w:val="22"/>
-              </w:rPr>
-              <w:t>&gt;</w:t>
+              <w:t>&lt;comments23&gt;</w:t>
             </w:r>
           </w:p>
         </w:tc>
@@ -6053,44 +5441,43 @@
             </w:r>
           </w:p>
         </w:tc>
-        <w:sdt>
-          <w:sdtPr>
-            <w:rPr>
-              <w:sz w:val="22"/>
-              <w:szCs w:val="22"/>
-            </w:rPr>
-            <w:id w:val="-1586380536"/>
-            <w14:checkbox>
-              <w14:checked w14:val="0"/>
-              <w14:checkedState w14:val="2612" w14:font="MS Gothic"/>
-              <w14:uncheckedState w14:val="2610" w14:font="MS Gothic"/>
-            </w14:checkbox>
-          </w:sdtPr>
-          <w:sdtEndPr/>
-          <w:sdtContent>
-            <w:tc>
-              <w:tcPr>
-                <w:tcW w:w="1170" w:type="dxa"/>
-              </w:tcPr>
-              <w:p>
-                <w:pPr>
-                  <w:rPr>
-                    <w:sz w:val="22"/>
-                    <w:szCs w:val="22"/>
-                  </w:rPr>
-                </w:pPr>
-                <w:r>
-                  <w:rPr>
-                    <w:rFonts w:ascii="MS Gothic" w:eastAsia="MS Gothic" w:hAnsi="MS Gothic" w:hint="eastAsia"/>
-                    <w:sz w:val="22"/>
-                    <w:szCs w:val="22"/>
-                  </w:rPr>
-                  <w:t>☐</w:t>
-                </w:r>
-              </w:p>
-            </w:tc>
-          </w:sdtContent>
-        </w:sdt>
+        <w:tc>
+          <w:tcPr>
+            <w:tcW w:w="1170" w:type="dxa"/>
+          </w:tcPr>
+          <w:p>
+            <w:pPr>
+              <w:rPr>
+                <w:sz w:val="22"/>
+                <w:szCs w:val="22"/>
+              </w:rPr>
+            </w:pPr>
+            <w:r>
+              <w:rPr>
+                <w:rFonts w:ascii="MS Gothic" w:eastAsia="MS Gothic" w:hAnsi="MS Gothic" w:hint="eastAsia"/>
+                <w:sz w:val="22"/>
+                <w:szCs w:val="22"/>
+              </w:rPr>
+              <w:t>&lt;cb</w:t>
+            </w:r>
+            <w:r>
+              <w:rPr>
+                <w:rFonts w:ascii="MS Gothic" w:eastAsia="MS Gothic" w:hAnsi="MS Gothic"/>
+                <w:sz w:val="22"/>
+                <w:szCs w:val="22"/>
+              </w:rPr>
+              <w:t>24</w:t>
+            </w:r>
+            <w:r>
+              <w:rPr>
+                <w:rFonts w:ascii="MS Gothic" w:eastAsia="MS Gothic" w:hAnsi="MS Gothic" w:hint="eastAsia"/>
+                <w:sz w:val="22"/>
+                <w:szCs w:val="22"/>
+              </w:rPr>
+              <w:t>&gt;</w:t>
+            </w:r>
+          </w:p>
+        </w:tc>
         <w:tc>
           <w:tcPr>
             <w:tcW w:w="4833" w:type="dxa"/>
@@ -6107,21 +5494,7 @@
                 <w:sz w:val="22"/>
                 <w:szCs w:val="22"/>
               </w:rPr>
-              <w:t>&lt;comments</w:t>
-            </w:r>
-            <w:r>
-              <w:rPr>
-                <w:sz w:val="22"/>
-                <w:szCs w:val="22"/>
-              </w:rPr>
-              <w:t>24</w:t>
-            </w:r>
-            <w:r>
-              <w:rPr>
-                <w:sz w:val="22"/>
-                <w:szCs w:val="22"/>
-              </w:rPr>
-              <w:t>&gt;</w:t>
+              <w:t>&lt;comments24&gt;</w:t>
             </w:r>
           </w:p>
         </w:tc>
@@ -6137,7 +5510,7 @@
     </w:p>
     <w:tbl>
       <w:tblPr>
-        <w:tblStyle w:val="TabelaSimples5"/>
+        <w:tblStyle w:val="PlainTable5"/>
         <w:tblW w:w="0" w:type="auto"/>
         <w:tblInd w:w="-1399" w:type="dxa"/>
         <w:tblLook w:val="04A0" w:firstRow="1" w:lastRow="0" w:firstColumn="1" w:lastColumn="0" w:noHBand="0" w:noVBand="1"/>
@@ -6267,23 +5640,7 @@
                 <w:sz w:val="22"/>
                 <w:szCs w:val="22"/>
               </w:rPr>
-              <w:t>&lt;</w:t>
-            </w:r>
-            <w:proofErr w:type="spellStart"/>
-            <w:r>
-              <w:rPr>
-                <w:sz w:val="22"/>
-                <w:szCs w:val="22"/>
-              </w:rPr>
-              <w:t>overallComments</w:t>
-            </w:r>
-            <w:proofErr w:type="spellEnd"/>
-            <w:r>
-              <w:rPr>
-                <w:sz w:val="22"/>
-                <w:szCs w:val="22"/>
-              </w:rPr>
-              <w:t>&gt;</w:t>
+              <w:t>&lt;overallComments&gt;</w:t>
             </w:r>
           </w:p>
         </w:tc>
@@ -6946,11 +6303,11 @@
     <w:qFormat/>
     <w:rsid w:val="0028303E"/>
   </w:style>
-  <w:style w:type="paragraph" w:styleId="Ttulo1">
+  <w:style w:type="paragraph" w:styleId="Heading1">
     <w:name w:val="heading 1"/>
     <w:basedOn w:val="Normal"/>
     <w:next w:val="Normal"/>
-    <w:link w:val="Ttulo1Carter"/>
+    <w:link w:val="Heading1Char"/>
     <w:uiPriority w:val="9"/>
     <w:qFormat/>
     <w:rsid w:val="00A82865"/>
@@ -6968,11 +6325,11 @@
       <w:szCs w:val="40"/>
     </w:rPr>
   </w:style>
-  <w:style w:type="paragraph" w:styleId="Ttulo2">
+  <w:style w:type="paragraph" w:styleId="Heading2">
     <w:name w:val="heading 2"/>
     <w:basedOn w:val="Normal"/>
     <w:next w:val="Normal"/>
-    <w:link w:val="Ttulo2Carter"/>
+    <w:link w:val="Heading2Char"/>
     <w:uiPriority w:val="9"/>
     <w:semiHidden/>
     <w:unhideWhenUsed/>
@@ -6991,11 +6348,11 @@
       <w:szCs w:val="32"/>
     </w:rPr>
   </w:style>
-  <w:style w:type="paragraph" w:styleId="Ttulo3">
+  <w:style w:type="paragraph" w:styleId="Heading3">
     <w:name w:val="heading 3"/>
     <w:basedOn w:val="Normal"/>
     <w:next w:val="Normal"/>
-    <w:link w:val="Ttulo3Carter"/>
+    <w:link w:val="Heading3Char"/>
     <w:uiPriority w:val="9"/>
     <w:semiHidden/>
     <w:unhideWhenUsed/>
@@ -7013,11 +6370,11 @@
       <w:szCs w:val="32"/>
     </w:rPr>
   </w:style>
-  <w:style w:type="paragraph" w:styleId="Ttulo4">
+  <w:style w:type="paragraph" w:styleId="Heading4">
     <w:name w:val="heading 4"/>
     <w:basedOn w:val="Normal"/>
     <w:next w:val="Normal"/>
-    <w:link w:val="Ttulo4Carter"/>
+    <w:link w:val="Heading4Char"/>
     <w:uiPriority w:val="9"/>
     <w:semiHidden/>
     <w:unhideWhenUsed/>
@@ -7037,11 +6394,11 @@
       <w:szCs w:val="30"/>
     </w:rPr>
   </w:style>
-  <w:style w:type="paragraph" w:styleId="Ttulo5">
+  <w:style w:type="paragraph" w:styleId="Heading5">
     <w:name w:val="heading 5"/>
     <w:basedOn w:val="Normal"/>
     <w:next w:val="Normal"/>
-    <w:link w:val="Ttulo5Carter"/>
+    <w:link w:val="Heading5Char"/>
     <w:uiPriority w:val="9"/>
     <w:semiHidden/>
     <w:unhideWhenUsed/>
@@ -7059,11 +6416,11 @@
       <w:szCs w:val="28"/>
     </w:rPr>
   </w:style>
-  <w:style w:type="paragraph" w:styleId="Ttulo6">
+  <w:style w:type="paragraph" w:styleId="Heading6">
     <w:name w:val="heading 6"/>
     <w:basedOn w:val="Normal"/>
     <w:next w:val="Normal"/>
-    <w:link w:val="Ttulo6Carter"/>
+    <w:link w:val="Heading6Char"/>
     <w:uiPriority w:val="9"/>
     <w:semiHidden/>
     <w:unhideWhenUsed/>
@@ -7083,11 +6440,11 @@
       <w:szCs w:val="26"/>
     </w:rPr>
   </w:style>
-  <w:style w:type="paragraph" w:styleId="Ttulo7">
+  <w:style w:type="paragraph" w:styleId="Heading7">
     <w:name w:val="heading 7"/>
     <w:basedOn w:val="Normal"/>
     <w:next w:val="Normal"/>
-    <w:link w:val="Ttulo7Carter"/>
+    <w:link w:val="Heading7Char"/>
     <w:uiPriority w:val="9"/>
     <w:semiHidden/>
     <w:unhideWhenUsed/>
@@ -7105,11 +6462,11 @@
       <w:szCs w:val="24"/>
     </w:rPr>
   </w:style>
-  <w:style w:type="paragraph" w:styleId="Ttulo8">
+  <w:style w:type="paragraph" w:styleId="Heading8">
     <w:name w:val="heading 8"/>
     <w:basedOn w:val="Normal"/>
     <w:next w:val="Normal"/>
-    <w:link w:val="Ttulo8Carter"/>
+    <w:link w:val="Heading8Char"/>
     <w:uiPriority w:val="9"/>
     <w:semiHidden/>
     <w:unhideWhenUsed/>
@@ -7129,11 +6486,11 @@
       <w:szCs w:val="22"/>
     </w:rPr>
   </w:style>
-  <w:style w:type="paragraph" w:styleId="Ttulo9">
+  <w:style w:type="paragraph" w:styleId="Heading9">
     <w:name w:val="heading 9"/>
     <w:basedOn w:val="Normal"/>
     <w:next w:val="Normal"/>
-    <w:link w:val="Ttulo9Carter"/>
+    <w:link w:val="Heading9Char"/>
     <w:uiPriority w:val="9"/>
     <w:semiHidden/>
     <w:unhideWhenUsed/>
@@ -7152,13 +6509,13 @@
       <w:iCs/>
     </w:rPr>
   </w:style>
-  <w:style w:type="character" w:default="1" w:styleId="Tipodeletrapredefinidodopargrafo">
+  <w:style w:type="character" w:default="1" w:styleId="DefaultParagraphFont">
     <w:name w:val="Default Paragraph Font"/>
     <w:uiPriority w:val="1"/>
     <w:semiHidden/>
     <w:unhideWhenUsed/>
   </w:style>
-  <w:style w:type="table" w:default="1" w:styleId="Tabelanormal">
+  <w:style w:type="table" w:default="1" w:styleId="TableNormal">
     <w:name w:val="Normal Table"/>
     <w:uiPriority w:val="99"/>
     <w:semiHidden/>
@@ -7173,16 +6530,16 @@
       </w:tblCellMar>
     </w:tblPr>
   </w:style>
-  <w:style w:type="numbering" w:default="1" w:styleId="Semlista">
+  <w:style w:type="numbering" w:default="1" w:styleId="NoList">
     <w:name w:val="No List"/>
     <w:uiPriority w:val="99"/>
     <w:semiHidden/>
     <w:unhideWhenUsed/>
   </w:style>
-  <w:style w:type="character" w:customStyle="1" w:styleId="Ttulo1Carter">
-    <w:name w:val="Título 1 Caráter"/>
-    <w:basedOn w:val="Tipodeletrapredefinidodopargrafo"/>
-    <w:link w:val="Ttulo1"/>
+  <w:style w:type="character" w:customStyle="1" w:styleId="Heading1Char">
+    <w:name w:val="Heading 1 Char"/>
+    <w:basedOn w:val="DefaultParagraphFont"/>
+    <w:link w:val="Heading1"/>
     <w:uiPriority w:val="9"/>
     <w:rsid w:val="00A82865"/>
     <w:rPr>
@@ -7192,10 +6549,10 @@
       <w:szCs w:val="40"/>
     </w:rPr>
   </w:style>
-  <w:style w:type="character" w:customStyle="1" w:styleId="Ttulo2Carter">
-    <w:name w:val="Título 2 Caráter"/>
-    <w:basedOn w:val="Tipodeletrapredefinidodopargrafo"/>
-    <w:link w:val="Ttulo2"/>
+  <w:style w:type="character" w:customStyle="1" w:styleId="Heading2Char">
+    <w:name w:val="Heading 2 Char"/>
+    <w:basedOn w:val="DefaultParagraphFont"/>
+    <w:link w:val="Heading2"/>
     <w:uiPriority w:val="9"/>
     <w:semiHidden/>
     <w:rsid w:val="00A82865"/>
@@ -7205,10 +6562,10 @@
       <w:szCs w:val="32"/>
     </w:rPr>
   </w:style>
-  <w:style w:type="character" w:customStyle="1" w:styleId="Ttulo3Carter">
-    <w:name w:val="Título 3 Caráter"/>
-    <w:basedOn w:val="Tipodeletrapredefinidodopargrafo"/>
-    <w:link w:val="Ttulo3"/>
+  <w:style w:type="character" w:customStyle="1" w:styleId="Heading3Char">
+    <w:name w:val="Heading 3 Char"/>
+    <w:basedOn w:val="DefaultParagraphFont"/>
+    <w:link w:val="Heading3"/>
     <w:uiPriority w:val="9"/>
     <w:semiHidden/>
     <w:rsid w:val="00A82865"/>
@@ -7218,10 +6575,10 @@
       <w:szCs w:val="32"/>
     </w:rPr>
   </w:style>
-  <w:style w:type="character" w:customStyle="1" w:styleId="Ttulo4Carter">
-    <w:name w:val="Título 4 Caráter"/>
-    <w:basedOn w:val="Tipodeletrapredefinidodopargrafo"/>
-    <w:link w:val="Ttulo4"/>
+  <w:style w:type="character" w:customStyle="1" w:styleId="Heading4Char">
+    <w:name w:val="Heading 4 Char"/>
+    <w:basedOn w:val="DefaultParagraphFont"/>
+    <w:link w:val="Heading4"/>
     <w:uiPriority w:val="9"/>
     <w:semiHidden/>
     <w:rsid w:val="00A82865"/>
@@ -7233,10 +6590,10 @@
       <w:szCs w:val="30"/>
     </w:rPr>
   </w:style>
-  <w:style w:type="character" w:customStyle="1" w:styleId="Ttulo5Carter">
-    <w:name w:val="Título 5 Caráter"/>
-    <w:basedOn w:val="Tipodeletrapredefinidodopargrafo"/>
-    <w:link w:val="Ttulo5"/>
+  <w:style w:type="character" w:customStyle="1" w:styleId="Heading5Char">
+    <w:name w:val="Heading 5 Char"/>
+    <w:basedOn w:val="DefaultParagraphFont"/>
+    <w:link w:val="Heading5"/>
     <w:uiPriority w:val="9"/>
     <w:semiHidden/>
     <w:rsid w:val="00A82865"/>
@@ -7246,10 +6603,10 @@
       <w:szCs w:val="28"/>
     </w:rPr>
   </w:style>
-  <w:style w:type="character" w:customStyle="1" w:styleId="Ttulo6Carter">
-    <w:name w:val="Título 6 Caráter"/>
-    <w:basedOn w:val="Tipodeletrapredefinidodopargrafo"/>
-    <w:link w:val="Ttulo6"/>
+  <w:style w:type="character" w:customStyle="1" w:styleId="Heading6Char">
+    <w:name w:val="Heading 6 Char"/>
+    <w:basedOn w:val="DefaultParagraphFont"/>
+    <w:link w:val="Heading6"/>
     <w:uiPriority w:val="9"/>
     <w:semiHidden/>
     <w:rsid w:val="00A82865"/>
@@ -7261,10 +6618,10 @@
       <w:szCs w:val="26"/>
     </w:rPr>
   </w:style>
-  <w:style w:type="character" w:customStyle="1" w:styleId="Ttulo7Carter">
-    <w:name w:val="Título 7 Caráter"/>
-    <w:basedOn w:val="Tipodeletrapredefinidodopargrafo"/>
-    <w:link w:val="Ttulo7"/>
+  <w:style w:type="character" w:customStyle="1" w:styleId="Heading7Char">
+    <w:name w:val="Heading 7 Char"/>
+    <w:basedOn w:val="DefaultParagraphFont"/>
+    <w:link w:val="Heading7"/>
     <w:uiPriority w:val="9"/>
     <w:semiHidden/>
     <w:rsid w:val="00A82865"/>
@@ -7274,10 +6631,10 @@
       <w:szCs w:val="24"/>
     </w:rPr>
   </w:style>
-  <w:style w:type="character" w:customStyle="1" w:styleId="Ttulo8Carter">
-    <w:name w:val="Título 8 Caráter"/>
-    <w:basedOn w:val="Tipodeletrapredefinidodopargrafo"/>
-    <w:link w:val="Ttulo8"/>
+  <w:style w:type="character" w:customStyle="1" w:styleId="Heading8Char">
+    <w:name w:val="Heading 8 Char"/>
+    <w:basedOn w:val="DefaultParagraphFont"/>
+    <w:link w:val="Heading8"/>
     <w:uiPriority w:val="9"/>
     <w:semiHidden/>
     <w:rsid w:val="00A82865"/>
@@ -7289,10 +6646,10 @@
       <w:szCs w:val="22"/>
     </w:rPr>
   </w:style>
-  <w:style w:type="character" w:customStyle="1" w:styleId="Ttulo9Carter">
-    <w:name w:val="Título 9 Caráter"/>
-    <w:basedOn w:val="Tipodeletrapredefinidodopargrafo"/>
-    <w:link w:val="Ttulo9"/>
+  <w:style w:type="character" w:customStyle="1" w:styleId="Heading9Char">
+    <w:name w:val="Heading 9 Char"/>
+    <w:basedOn w:val="DefaultParagraphFont"/>
+    <w:link w:val="Heading9"/>
     <w:uiPriority w:val="9"/>
     <w:semiHidden/>
     <w:rsid w:val="00A82865"/>
@@ -7303,7 +6660,7 @@
       <w:iCs/>
     </w:rPr>
   </w:style>
-  <w:style w:type="paragraph" w:styleId="Legenda">
+  <w:style w:type="paragraph" w:styleId="Caption">
     <w:name w:val="caption"/>
     <w:basedOn w:val="Normal"/>
     <w:next w:val="Normal"/>
@@ -7323,11 +6680,11 @@
       <w:szCs w:val="16"/>
     </w:rPr>
   </w:style>
-  <w:style w:type="paragraph" w:styleId="Ttulo">
+  <w:style w:type="paragraph" w:styleId="Title">
     <w:name w:val="Title"/>
     <w:basedOn w:val="Normal"/>
     <w:next w:val="Normal"/>
-    <w:link w:val="TtuloCarter"/>
+    <w:link w:val="TitleChar"/>
     <w:uiPriority w:val="10"/>
     <w:qFormat/>
     <w:rsid w:val="00A82865"/>
@@ -7349,10 +6706,10 @@
       <w:szCs w:val="72"/>
     </w:rPr>
   </w:style>
-  <w:style w:type="character" w:customStyle="1" w:styleId="TtuloCarter">
-    <w:name w:val="Título Caráter"/>
-    <w:basedOn w:val="Tipodeletrapredefinidodopargrafo"/>
-    <w:link w:val="Ttulo"/>
+  <w:style w:type="character" w:customStyle="1" w:styleId="TitleChar">
+    <w:name w:val="Title Char"/>
+    <w:basedOn w:val="DefaultParagraphFont"/>
+    <w:link w:val="Title"/>
     <w:uiPriority w:val="10"/>
     <w:rsid w:val="00A82865"/>
     <w:rPr>
@@ -7364,11 +6721,11 @@
       <w:szCs w:val="72"/>
     </w:rPr>
   </w:style>
-  <w:style w:type="paragraph" w:styleId="Subttulo">
+  <w:style w:type="paragraph" w:styleId="Subtitle">
     <w:name w:val="Subtitle"/>
     <w:basedOn w:val="Normal"/>
     <w:next w:val="Normal"/>
-    <w:link w:val="SubttuloCarter"/>
+    <w:link w:val="SubtitleChar"/>
     <w:uiPriority w:val="11"/>
     <w:qFormat/>
     <w:rsid w:val="00A82865"/>
@@ -7384,10 +6741,10 @@
       <w:szCs w:val="28"/>
     </w:rPr>
   </w:style>
-  <w:style w:type="character" w:customStyle="1" w:styleId="SubttuloCarter">
-    <w:name w:val="Subtítulo Caráter"/>
-    <w:basedOn w:val="Tipodeletrapredefinidodopargrafo"/>
-    <w:link w:val="Subttulo"/>
+  <w:style w:type="character" w:customStyle="1" w:styleId="SubtitleChar">
+    <w:name w:val="Subtitle Char"/>
+    <w:basedOn w:val="DefaultParagraphFont"/>
+    <w:link w:val="Subtitle"/>
     <w:uiPriority w:val="11"/>
     <w:rsid w:val="00A82865"/>
     <w:rPr>
@@ -7396,9 +6753,9 @@
       <w:szCs w:val="28"/>
     </w:rPr>
   </w:style>
-  <w:style w:type="character" w:styleId="Forte">
+  <w:style w:type="character" w:styleId="Strong">
     <w:name w:val="Strong"/>
-    <w:basedOn w:val="Tipodeletrapredefinidodopargrafo"/>
+    <w:basedOn w:val="DefaultParagraphFont"/>
     <w:uiPriority w:val="22"/>
     <w:qFormat/>
     <w:rsid w:val="00A82865"/>
@@ -7407,9 +6764,9 @@
       <w:bCs/>
     </w:rPr>
   </w:style>
-  <w:style w:type="character" w:styleId="nfase">
+  <w:style w:type="character" w:styleId="Emphasis">
     <w:name w:val="Emphasis"/>
-    <w:basedOn w:val="Tipodeletrapredefinidodopargrafo"/>
+    <w:basedOn w:val="DefaultParagraphFont"/>
     <w:uiPriority w:val="20"/>
     <w:qFormat/>
     <w:rsid w:val="00A82865"/>
@@ -7419,7 +6776,7 @@
       <w:color w:val="000000" w:themeColor="text1"/>
     </w:rPr>
   </w:style>
-  <w:style w:type="paragraph" w:styleId="SemEspaamento">
+  <w:style w:type="paragraph" w:styleId="NoSpacing">
     <w:name w:val="No Spacing"/>
     <w:uiPriority w:val="1"/>
     <w:qFormat/>
@@ -7428,11 +6785,11 @@
       <w:spacing w:after="0" w:line="240" w:lineRule="auto"/>
     </w:pPr>
   </w:style>
-  <w:style w:type="paragraph" w:styleId="Citao">
+  <w:style w:type="paragraph" w:styleId="Quote">
     <w:name w:val="Quote"/>
     <w:basedOn w:val="Normal"/>
     <w:next w:val="Normal"/>
-    <w:link w:val="CitaoCarter"/>
+    <w:link w:val="QuoteChar"/>
     <w:uiPriority w:val="29"/>
     <w:qFormat/>
     <w:rsid w:val="00A82865"/>
@@ -7449,10 +6806,10 @@
       <w:szCs w:val="24"/>
     </w:rPr>
   </w:style>
-  <w:style w:type="character" w:customStyle="1" w:styleId="CitaoCarter">
-    <w:name w:val="Citação Caráter"/>
-    <w:basedOn w:val="Tipodeletrapredefinidodopargrafo"/>
-    <w:link w:val="Citao"/>
+  <w:style w:type="character" w:customStyle="1" w:styleId="QuoteChar">
+    <w:name w:val="Quote Char"/>
+    <w:basedOn w:val="DefaultParagraphFont"/>
+    <w:link w:val="Quote"/>
     <w:uiPriority w:val="29"/>
     <w:rsid w:val="00A82865"/>
     <w:rPr>
@@ -7463,11 +6820,11 @@
       <w:szCs w:val="24"/>
     </w:rPr>
   </w:style>
-  <w:style w:type="paragraph" w:styleId="CitaoIntensa">
+  <w:style w:type="paragraph" w:styleId="IntenseQuote">
     <w:name w:val="Intense Quote"/>
     <w:basedOn w:val="Normal"/>
     <w:next w:val="Normal"/>
-    <w:link w:val="CitaoIntensaCarter"/>
+    <w:link w:val="IntenseQuoteChar"/>
     <w:uiPriority w:val="30"/>
     <w:qFormat/>
     <w:rsid w:val="00A82865"/>
@@ -7484,10 +6841,10 @@
       <w:szCs w:val="28"/>
     </w:rPr>
   </w:style>
-  <w:style w:type="character" w:customStyle="1" w:styleId="CitaoIntensaCarter">
-    <w:name w:val="Citação Intensa Caráter"/>
-    <w:basedOn w:val="Tipodeletrapredefinidodopargrafo"/>
-    <w:link w:val="CitaoIntensa"/>
+  <w:style w:type="character" w:customStyle="1" w:styleId="IntenseQuoteChar">
+    <w:name w:val="Intense Quote Char"/>
+    <w:basedOn w:val="DefaultParagraphFont"/>
+    <w:link w:val="IntenseQuote"/>
     <w:uiPriority w:val="30"/>
     <w:rsid w:val="00A82865"/>
     <w:rPr>
@@ -7498,9 +6855,9 @@
       <w:szCs w:val="28"/>
     </w:rPr>
   </w:style>
-  <w:style w:type="character" w:styleId="nfaseDiscreta">
+  <w:style w:type="character" w:styleId="SubtleEmphasis">
     <w:name w:val="Subtle Emphasis"/>
-    <w:basedOn w:val="Tipodeletrapredefinidodopargrafo"/>
+    <w:basedOn w:val="DefaultParagraphFont"/>
     <w:uiPriority w:val="19"/>
     <w:qFormat/>
     <w:rsid w:val="00A82865"/>
@@ -7510,9 +6867,9 @@
       <w:color w:val="595959" w:themeColor="text1" w:themeTint="A6"/>
     </w:rPr>
   </w:style>
-  <w:style w:type="character" w:styleId="nfaseIntensa">
+  <w:style w:type="character" w:styleId="IntenseEmphasis">
     <w:name w:val="Intense Emphasis"/>
-    <w:basedOn w:val="Tipodeletrapredefinidodopargrafo"/>
+    <w:basedOn w:val="DefaultParagraphFont"/>
     <w:uiPriority w:val="21"/>
     <w:qFormat/>
     <w:rsid w:val="00A82865"/>
@@ -7524,9 +6881,9 @@
       <w:color w:val="auto"/>
     </w:rPr>
   </w:style>
-  <w:style w:type="character" w:styleId="RefernciaDiscreta">
+  <w:style w:type="character" w:styleId="SubtleReference">
     <w:name w:val="Subtle Reference"/>
-    <w:basedOn w:val="Tipodeletrapredefinidodopargrafo"/>
+    <w:basedOn w:val="DefaultParagraphFont"/>
     <w:uiPriority w:val="31"/>
     <w:qFormat/>
     <w:rsid w:val="00A82865"/>
@@ -7538,9 +6895,9 @@
       <w:u w:val="single" w:color="7F7F7F" w:themeColor="text1" w:themeTint="80"/>
     </w:rPr>
   </w:style>
-  <w:style w:type="character" w:styleId="RefernciaIntensa">
+  <w:style w:type="character" w:styleId="IntenseReference">
     <w:name w:val="Intense Reference"/>
-    <w:basedOn w:val="Tipodeletrapredefinidodopargrafo"/>
+    <w:basedOn w:val="DefaultParagraphFont"/>
     <w:uiPriority w:val="32"/>
     <w:qFormat/>
     <w:rsid w:val="00A82865"/>
@@ -7554,9 +6911,9 @@
       <w:u w:val="single"/>
     </w:rPr>
   </w:style>
-  <w:style w:type="character" w:styleId="TtulodoLivro">
+  <w:style w:type="character" w:styleId="BookTitle">
     <w:name w:val="Book Title"/>
-    <w:basedOn w:val="Tipodeletrapredefinidodopargrafo"/>
+    <w:basedOn w:val="DefaultParagraphFont"/>
     <w:uiPriority w:val="33"/>
     <w:qFormat/>
     <w:rsid w:val="00A82865"/>
@@ -7568,9 +6925,9 @@
       <w:spacing w:val="0"/>
     </w:rPr>
   </w:style>
-  <w:style w:type="paragraph" w:styleId="Cabealhodondice">
+  <w:style w:type="paragraph" w:styleId="TOCHeading">
     <w:name w:val="TOC Heading"/>
-    <w:basedOn w:val="Ttulo1"/>
+    <w:basedOn w:val="Heading1"/>
     <w:next w:val="Normal"/>
     <w:uiPriority w:val="39"/>
     <w:semiHidden/>
@@ -7581,9 +6938,9 @@
       <w:outlineLvl w:val="9"/>
     </w:pPr>
   </w:style>
-  <w:style w:type="table" w:styleId="TabelacomGrelha">
+  <w:style w:type="table" w:styleId="TableGrid">
     <w:name w:val="Table Grid"/>
-    <w:basedOn w:val="Tabelanormal"/>
+    <w:basedOn w:val="TableNormal"/>
     <w:uiPriority w:val="39"/>
     <w:rsid w:val="0028303E"/>
     <w:pPr>
@@ -7600,9 +6957,9 @@
       </w:tblBorders>
     </w:tblPr>
   </w:style>
-  <w:style w:type="table" w:styleId="TabelaSimples5">
+  <w:style w:type="table" w:styleId="PlainTable5">
     <w:name w:val="Plain Table 5"/>
-    <w:basedOn w:val="Tabelanormal"/>
+    <w:basedOn w:val="TableNormal"/>
     <w:uiPriority w:val="45"/>
     <w:rsid w:val="003C6689"/>
     <w:pPr>
@@ -7720,10 +7077,10 @@
       </w:tcPr>
     </w:tblStylePr>
   </w:style>
-  <w:style w:type="paragraph" w:styleId="Cabealho">
+  <w:style w:type="paragraph" w:styleId="Header">
     <w:name w:val="header"/>
     <w:basedOn w:val="Normal"/>
-    <w:link w:val="CabealhoCarter"/>
+    <w:link w:val="HeaderChar"/>
     <w:uiPriority w:val="99"/>
     <w:unhideWhenUsed/>
     <w:rsid w:val="00E314A4"/>
@@ -7735,17 +7092,17 @@
       <w:spacing w:after="0" w:line="240" w:lineRule="auto"/>
     </w:pPr>
   </w:style>
-  <w:style w:type="character" w:customStyle="1" w:styleId="CabealhoCarter">
-    <w:name w:val="Cabeçalho Caráter"/>
-    <w:basedOn w:val="Tipodeletrapredefinidodopargrafo"/>
-    <w:link w:val="Cabealho"/>
+  <w:style w:type="character" w:customStyle="1" w:styleId="HeaderChar">
+    <w:name w:val="Header Char"/>
+    <w:basedOn w:val="DefaultParagraphFont"/>
+    <w:link w:val="Header"/>
     <w:uiPriority w:val="99"/>
     <w:rsid w:val="00E314A4"/>
   </w:style>
-  <w:style w:type="paragraph" w:styleId="Rodap">
+  <w:style w:type="paragraph" w:styleId="Footer">
     <w:name w:val="footer"/>
     <w:basedOn w:val="Normal"/>
-    <w:link w:val="RodapCarter"/>
+    <w:link w:val="FooterChar"/>
     <w:uiPriority w:val="99"/>
     <w:unhideWhenUsed/>
     <w:rsid w:val="00E314A4"/>
@@ -7757,14 +7114,14 @@
       <w:spacing w:after="0" w:line="240" w:lineRule="auto"/>
     </w:pPr>
   </w:style>
-  <w:style w:type="character" w:customStyle="1" w:styleId="RodapCarter">
-    <w:name w:val="Rodapé Caráter"/>
-    <w:basedOn w:val="Tipodeletrapredefinidodopargrafo"/>
-    <w:link w:val="Rodap"/>
+  <w:style w:type="character" w:customStyle="1" w:styleId="FooterChar">
+    <w:name w:val="Footer Char"/>
+    <w:basedOn w:val="DefaultParagraphFont"/>
+    <w:link w:val="Footer"/>
     <w:uiPriority w:val="99"/>
     <w:rsid w:val="00E314A4"/>
   </w:style>
-  <w:style w:type="paragraph" w:styleId="PargrafodaLista">
+  <w:style w:type="paragraph" w:styleId="ListParagraph">
     <w:name w:val="List Paragraph"/>
     <w:basedOn w:val="Normal"/>
     <w:uiPriority w:val="34"/>
@@ -7775,9 +7132,9 @@
       <w:contextualSpacing/>
     </w:pPr>
   </w:style>
-  <w:style w:type="character" w:styleId="TextodoMarcadordePosio">
+  <w:style w:type="character" w:styleId="PlaceholderText">
     <w:name w:val="Placeholder Text"/>
-    <w:basedOn w:val="Tipodeletrapredefinidodopargrafo"/>
+    <w:basedOn w:val="DefaultParagraphFont"/>
     <w:uiPriority w:val="99"/>
     <w:semiHidden/>
     <w:rsid w:val="005C0F50"/>
@@ -8063,21 +7420,6 @@
 </file>
 
 <file path=customXml/item1.xml><?xml version="1.0" encoding="utf-8"?>
-<p:properties xmlns:p="http://schemas.microsoft.com/office/2006/metadata/properties" xmlns:xsi="http://www.w3.org/2001/XMLSchema-instance" xmlns:pc="http://schemas.microsoft.com/office/infopath/2007/PartnerControls">
-  <documentManagement/>
-</p:properties>
-</file>
-
-<file path=customXml/item2.xml><?xml version="1.0" encoding="utf-8"?>
-<?mso-contentType ?>
-<FormTemplates xmlns="http://schemas.microsoft.com/sharepoint/v3/contenttype/forms">
-  <Display>DocumentLibraryForm</Display>
-  <Edit>DocumentLibraryForm</Edit>
-  <New>DocumentLibraryForm</New>
-</FormTemplates>
-</file>
-
-<file path=customXml/item3.xml><?xml version="1.0" encoding="utf-8"?>
 <ct:contentTypeSchema xmlns:ct="http://schemas.microsoft.com/office/2006/metadata/contentType" xmlns:ma="http://schemas.microsoft.com/office/2006/metadata/properties/metaAttributes" ct:_="" ma:_="" ma:contentTypeName="Document" ma:contentTypeID="0x010100934DF0BE57520547A1DF6016B8867306" ma:contentTypeVersion="10" ma:contentTypeDescription="Create a new document." ma:contentTypeScope="" ma:versionID="49a2e01dcf2e71cf89082de4bbcdf154">
   <xsd:schema xmlns:xsd="http://www.w3.org/2001/XMLSchema" xmlns:xs="http://www.w3.org/2001/XMLSchema" xmlns:p="http://schemas.microsoft.com/office/2006/metadata/properties" xmlns:ns3="eeb1cd07-aa4c-4dba-86db-59998e78d0c1" targetNamespace="http://schemas.microsoft.com/office/2006/metadata/properties" ma:root="true" ma:fieldsID="3ebf94539f1459e16d4daceb8042126b" ns3:_="">
     <xsd:import namespace="eeb1cd07-aa4c-4dba-86db-59998e78d0c1"/>
@@ -8261,28 +7603,26 @@
 </ct:contentTypeSchema>
 </file>
 
+<file path=customXml/item2.xml><?xml version="1.0" encoding="utf-8"?>
+<?mso-contentType ?>
+<FormTemplates xmlns="http://schemas.microsoft.com/sharepoint/v3/contenttype/forms">
+  <Display>DocumentLibraryForm</Display>
+  <Edit>DocumentLibraryForm</Edit>
+  <New>DocumentLibraryForm</New>
+</FormTemplates>
+</file>
+
+<file path=customXml/item3.xml><?xml version="1.0" encoding="utf-8"?>
+<p:properties xmlns:p="http://schemas.microsoft.com/office/2006/metadata/properties" xmlns:xsi="http://www.w3.org/2001/XMLSchema-instance" xmlns:pc="http://schemas.microsoft.com/office/infopath/2007/PartnerControls">
+  <documentManagement/>
+</p:properties>
+</file>
+
 <file path=customXml/item4.xml><?xml version="1.0" encoding="utf-8"?>
 <b:Sources xmlns:b="http://schemas.openxmlformats.org/officeDocument/2006/bibliography" xmlns="http://schemas.openxmlformats.org/officeDocument/2006/bibliography" SelectedStyle="\APASixthEditionOfficeOnline.xsl" StyleName="APA" Version="6"/>
 </file>
 
 <file path=customXml/itemProps1.xml><?xml version="1.0" encoding="utf-8"?>
-<ds:datastoreItem xmlns:ds="http://schemas.openxmlformats.org/officeDocument/2006/customXml" ds:itemID="{A7971D5E-E2F4-4B20-BC4A-5F71B94E704E}">
-  <ds:schemaRefs>
-    <ds:schemaRef ds:uri="http://schemas.microsoft.com/office/2006/metadata/properties"/>
-    <ds:schemaRef ds:uri="http://schemas.microsoft.com/office/infopath/2007/PartnerControls"/>
-  </ds:schemaRefs>
-</ds:datastoreItem>
-</file>
-
-<file path=customXml/itemProps2.xml><?xml version="1.0" encoding="utf-8"?>
-<ds:datastoreItem xmlns:ds="http://schemas.openxmlformats.org/officeDocument/2006/customXml" ds:itemID="{3EE04C31-470B-428B-AEA8-4A857F4121CA}">
-  <ds:schemaRefs>
-    <ds:schemaRef ds:uri="http://schemas.microsoft.com/sharepoint/v3/contenttype/forms"/>
-  </ds:schemaRefs>
-</ds:datastoreItem>
-</file>
-
-<file path=customXml/itemProps3.xml><?xml version="1.0" encoding="utf-8"?>
 <ds:datastoreItem xmlns:ds="http://schemas.openxmlformats.org/officeDocument/2006/customXml" ds:itemID="{9889F5A7-1D89-4C8A-99D0-372A03BA883F}">
   <ds:schemaRefs>
     <ds:schemaRef ds:uri="http://schemas.microsoft.com/office/2006/metadata/contentType"/>
@@ -8300,6 +7640,23 @@
 </ds:datastoreItem>
 </file>
 
+<file path=customXml/itemProps2.xml><?xml version="1.0" encoding="utf-8"?>
+<ds:datastoreItem xmlns:ds="http://schemas.openxmlformats.org/officeDocument/2006/customXml" ds:itemID="{3EE04C31-470B-428B-AEA8-4A857F4121CA}">
+  <ds:schemaRefs>
+    <ds:schemaRef ds:uri="http://schemas.microsoft.com/sharepoint/v3/contenttype/forms"/>
+  </ds:schemaRefs>
+</ds:datastoreItem>
+</file>
+
+<file path=customXml/itemProps3.xml><?xml version="1.0" encoding="utf-8"?>
+<ds:datastoreItem xmlns:ds="http://schemas.openxmlformats.org/officeDocument/2006/customXml" ds:itemID="{A7971D5E-E2F4-4B20-BC4A-5F71B94E704E}">
+  <ds:schemaRefs>
+    <ds:schemaRef ds:uri="http://schemas.microsoft.com/office/2006/metadata/properties"/>
+    <ds:schemaRef ds:uri="http://schemas.microsoft.com/office/infopath/2007/PartnerControls"/>
+  </ds:schemaRefs>
+</ds:datastoreItem>
+</file>
+
 <file path=customXml/itemProps4.xml><?xml version="1.0" encoding="utf-8"?>
 <ds:datastoreItem xmlns:ds="http://schemas.openxmlformats.org/officeDocument/2006/customXml" ds:itemID="{31D3935D-FFBC-49D4-B5E9-82527781C7C4}">
   <ds:schemaRefs>

</xml_diff>